<commit_message>
working in computFcstVols function in analysis script. Need to compute inflow volumes to end date of each forecast
</commit_message>
<xml_diff>
--- a/docs/Modifying CAVI Model for ESP Analysis.docx
+++ b/docs/Modifying CAVI Model for ESP Analysis.docx
@@ -48,58 +48,34 @@
         <w:t>a</w:t>
       </w:r>
       <w:r>
+        <w:t xml:space="preserve"> ResSim model for use with the Ensemble Streamflow Prediction (ESP) dataset developed by the Northwest River Forecast Center (NWRFC). The modification will allow Monte Carlo analyses to be quickly computed</w:t>
+      </w:r>
+      <w:r>
+        <w:t xml:space="preserve"> in forecast scenarios</w:t>
+      </w:r>
+      <w:r>
+        <w:t>, providing a statistical likelihood for conditions of concern in the watershed.</w:t>
+      </w:r>
+      <w:r>
+        <w:t xml:space="preserve">  The major effort of modification involves remapping</w:t>
+      </w:r>
+      <w:r>
+        <w:t xml:space="preserve"> ESP</w:t>
+      </w:r>
+      <w:r>
+        <w:t xml:space="preserve"> inflows to </w:t>
+      </w:r>
+      <w:r>
+        <w:t>CCP flow locations</w:t>
+      </w:r>
+      <w:r>
         <w:t xml:space="preserve"> </w:t>
       </w:r>
-      <w:proofErr w:type="spellStart"/>
-      <w:r>
-        <w:t>ResSim</w:t>
-      </w:r>
-      <w:proofErr w:type="spellEnd"/>
-      <w:r>
-        <w:t xml:space="preserve"> model for use with the Ensemble </w:t>
-      </w:r>
-      <w:proofErr w:type="spellStart"/>
-      <w:r>
-        <w:t>Streamflow</w:t>
-      </w:r>
-      <w:proofErr w:type="spellEnd"/>
-      <w:r>
-        <w:t xml:space="preserve"> Prediction (ESP) dataset developed by the Northwest River Forecast Center (NWRFC). The modification will allow Monte Carlo analyses to be quickly computed</w:t>
-      </w:r>
-      <w:r>
-        <w:t xml:space="preserve"> in forecast scenarios</w:t>
-      </w:r>
-      <w:r>
-        <w:t>, providing a statistical likelihood for conditions of concern in the watershed.</w:t>
-      </w:r>
-      <w:r>
-        <w:t xml:space="preserve">  The major effort of modification involves remapping</w:t>
-      </w:r>
-      <w:r>
-        <w:t xml:space="preserve"> ESP</w:t>
-      </w:r>
-      <w:r>
-        <w:t xml:space="preserve"> inflows to </w:t>
-      </w:r>
-      <w:r>
-        <w:t>CCP flow locations</w:t>
-      </w:r>
-      <w:r>
-        <w:t xml:space="preserve"> </w:t>
-      </w:r>
       <w:r>
         <w:t xml:space="preserve">used in </w:t>
       </w:r>
       <w:r>
-        <w:t xml:space="preserve">the </w:t>
-      </w:r>
-      <w:proofErr w:type="spellStart"/>
-      <w:r>
-        <w:t>ResSim</w:t>
-      </w:r>
-      <w:proofErr w:type="spellEnd"/>
-      <w:r>
-        <w:t xml:space="preserve"> model (Inflow Modifications section)</w:t>
+        <w:t>the ResSim model (Inflow Modifications section)</w:t>
       </w:r>
       <w:r>
         <w:t>.  Section layout</w:t>
@@ -149,19 +125,11 @@
       </w:r>
     </w:p>
     <w:p>
-      <w:proofErr w:type="spellStart"/>
       <w:r>
         <w:rPr>
           <w:b/>
         </w:rPr>
-        <w:t>ResSim</w:t>
-      </w:r>
-      <w:proofErr w:type="spellEnd"/>
-      <w:r>
-        <w:rPr>
-          <w:b/>
-        </w:rPr>
-        <w:t xml:space="preserve"> and CAVI Setup</w:t>
+        <w:t>ResSim and CAVI Setup</w:t>
       </w:r>
       <w:r>
         <w:t xml:space="preserve"> –</w:t>
@@ -176,15 +144,7 @@
         <w:t>alternative</w:t>
       </w:r>
       <w:r>
-        <w:t xml:space="preserve"> in </w:t>
-      </w:r>
-      <w:proofErr w:type="spellStart"/>
-      <w:r>
-        <w:t>ResSim</w:t>
-      </w:r>
-      <w:proofErr w:type="spellEnd"/>
-      <w:r>
-        <w:t xml:space="preserve"> and the CAVI</w:t>
+        <w:t xml:space="preserve"> in ResSim and the CAVI</w:t>
       </w:r>
     </w:p>
     <w:p>
@@ -209,7 +169,6 @@
       <w:r>
         <w:t xml:space="preserve"> </w:t>
       </w:r>
-      <w:proofErr w:type="gramStart"/>
       <w:r>
         <w:t>–</w:t>
       </w:r>
@@ -217,11 +176,7 @@
         <w:t xml:space="preserve"> </w:t>
       </w:r>
       <w:r>
-        <w:t xml:space="preserve"> run</w:t>
-      </w:r>
-      <w:proofErr w:type="gramEnd"/>
-      <w:r>
-        <w:t xml:space="preserve"> an ESP simulation once initial setup of CAVI for ESP is completed</w:t>
+        <w:t xml:space="preserve"> run an ESP simulation once initial setup of CAVI for ESP is completed</w:t>
       </w:r>
     </w:p>
     <w:p>
@@ -259,49 +214,12 @@
         <w:pStyle w:val="Heading3"/>
       </w:pPr>
       <w:r>
-        <w:t>Download ‘</w:t>
-      </w:r>
-      <w:proofErr w:type="spellStart"/>
-      <w:r>
-        <w:t>cwms_esp</w:t>
-      </w:r>
-      <w:proofErr w:type="spellEnd"/>
-      <w:r>
-        <w:t xml:space="preserve">’ from </w:t>
-      </w:r>
-      <w:proofErr w:type="spellStart"/>
-      <w:r>
-        <w:t>GitHub</w:t>
-      </w:r>
-      <w:proofErr w:type="spellEnd"/>
-    </w:p>
-    <w:p>
-      <w:r>
-        <w:t xml:space="preserve">The </w:t>
-      </w:r>
-      <w:proofErr w:type="spellStart"/>
-      <w:r>
-        <w:t>cwms_esp</w:t>
-      </w:r>
-      <w:proofErr w:type="spellEnd"/>
-      <w:r>
-        <w:t xml:space="preserve"> tool is on </w:t>
-      </w:r>
-      <w:proofErr w:type="spellStart"/>
-      <w:r>
-        <w:t>GitHub</w:t>
-      </w:r>
-      <w:proofErr w:type="spellEnd"/>
-      <w:r>
-        <w:t xml:space="preserve"> at the following </w:t>
-      </w:r>
-      <w:proofErr w:type="gramStart"/>
-      <w:r>
-        <w:t>url</w:t>
-      </w:r>
-      <w:proofErr w:type="gramEnd"/>
-      <w:r>
-        <w:t>:</w:t>
+        <w:t>Download ‘cwms_esp’ from GitHub</w:t>
+      </w:r>
+    </w:p>
+    <w:p>
+      <w:r>
+        <w:t>The cwms_esp tool is on GitHub at the following url:</w:t>
       </w:r>
     </w:p>
     <w:p>
@@ -388,21 +306,7 @@
         <w:rPr>
           <w:b/>
         </w:rPr>
-        <w:t>Rename the folder to ‘</w:t>
-      </w:r>
-      <w:proofErr w:type="spellStart"/>
-      <w:r>
-        <w:rPr>
-          <w:b/>
-        </w:rPr>
-        <w:t>cwms_esp</w:t>
-      </w:r>
-      <w:proofErr w:type="spellEnd"/>
-      <w:r>
-        <w:rPr>
-          <w:b/>
-        </w:rPr>
-        <w:t>’ if needed – there are scripts that require this naming convention.</w:t>
+        <w:t>Rename the folder to ‘cwms_esp’ if needed – there are scripts that require this naming convention.</w:t>
       </w:r>
     </w:p>
     <w:p>
@@ -456,15 +360,7 @@
     </w:p>
     <w:p>
       <w:r>
-        <w:t xml:space="preserve">Alternatively, you can download the tool using the </w:t>
-      </w:r>
-      <w:proofErr w:type="spellStart"/>
-      <w:r>
-        <w:t>Git</w:t>
-      </w:r>
-      <w:proofErr w:type="spellEnd"/>
-      <w:r>
-        <w:t xml:space="preserve"> application if you’re familiar with it.</w:t>
+        <w:t>Alternatively, you can download the tool using the Git application if you’re familiar with it.</w:t>
       </w:r>
     </w:p>
     <w:p>
@@ -501,15 +397,7 @@
         <w:t>or Java.</w:t>
       </w:r>
       <w:r>
-        <w:t xml:space="preserve">  Within the </w:t>
-      </w:r>
-      <w:proofErr w:type="spellStart"/>
-      <w:r>
-        <w:t>cwms_esp</w:t>
-      </w:r>
-      <w:proofErr w:type="spellEnd"/>
-      <w:r>
-        <w:t xml:space="preserve"> tool’s main directory, there is a</w:t>
+        <w:t xml:space="preserve">  Within the cwms_esp tool’s main directory, there is a</w:t>
       </w:r>
       <w:r>
         <w:t>n</w:t>
@@ -538,6 +426,9 @@
     </w:p>
     <w:p>
       <w:r>
+        <w:rPr>
+          <w:noProof/>
+        </w:rPr>
         <w:drawing>
           <wp:inline distT="0" distB="0" distL="0" distR="0" wp14:anchorId="302413F1" wp14:editId="66E85263">
             <wp:extent cx="3555187" cy="2535535"/>
@@ -582,19 +473,15 @@
       <w:r>
         <w:t>The lines beginning with ‘set’ establish the ‘</w:t>
       </w:r>
-      <w:proofErr w:type="spellStart"/>
       <w:r>
         <w:t>rExecutablePath</w:t>
       </w:r>
-      <w:proofErr w:type="spellEnd"/>
       <w:r>
         <w:t>’ and ‘</w:t>
       </w:r>
-      <w:proofErr w:type="spellStart"/>
       <w:r>
         <w:t>baseJavaDir</w:t>
       </w:r>
-      <w:proofErr w:type="spellEnd"/>
       <w:r>
         <w:t>’ variables</w:t>
       </w:r>
@@ -757,34 +644,21 @@
         <w:t xml:space="preserve">Copy </w:t>
       </w:r>
       <w:r>
+        <w:t xml:space="preserve">(be sure to copy-paste, not drag and drop) </w:t>
+      </w:r>
+      <w:bookmarkStart w:id="0" w:name="_GoBack"/>
+      <w:bookmarkEnd w:id="0"/>
+      <w:r>
         <w:t>the ‘scripts’ and ‘shared’ folders</w:t>
       </w:r>
       <w:r>
         <w:t xml:space="preserve"> from “</w:t>
       </w:r>
-      <w:proofErr w:type="gramStart"/>
-      <w:r>
-        <w:t>..</w:t>
-      </w:r>
-      <w:proofErr w:type="gramEnd"/>
-      <w:r>
-        <w:t>/</w:t>
-      </w:r>
-      <w:proofErr w:type="spellStart"/>
-      <w:r>
-        <w:t>cwms_esp</w:t>
-      </w:r>
-      <w:proofErr w:type="spellEnd"/>
-      <w:r>
-        <w:t>/</w:t>
-      </w:r>
-      <w:proofErr w:type="spellStart"/>
-      <w:r>
-        <w:t>for_cwms_watershed</w:t>
-      </w:r>
-      <w:proofErr w:type="spellEnd"/>
-      <w:r>
-        <w:t>” folder into your CWMS watershed’s base directory:</w:t>
+      <w:r>
+        <w:t>../cwms_esp/</w:t>
+      </w:r>
+      <w:r>
+        <w:t>for_cwms_watershed” folder into your CWMS watershed’s base directory:</w:t>
       </w:r>
     </w:p>
     <w:p>
@@ -987,14 +861,36 @@
       <w:r>
         <w:t xml:space="preserve">Figure </w:t>
       </w:r>
-      <w:fldSimple w:instr=" SEQ Figure \* ARABIC ">
-        <w:r>
-          <w:rPr>
-            <w:noProof/>
-          </w:rPr>
-          <w:t>1</w:t>
-        </w:r>
-      </w:fldSimple>
+      <w:r>
+        <w:rPr>
+          <w:noProof/>
+        </w:rPr>
+        <w:fldChar w:fldCharType="begin"/>
+      </w:r>
+      <w:r>
+        <w:rPr>
+          <w:noProof/>
+        </w:rPr>
+        <w:instrText xml:space="preserve"> SEQ Figure \* ARABIC </w:instrText>
+      </w:r>
+      <w:r>
+        <w:rPr>
+          <w:noProof/>
+        </w:rPr>
+        <w:fldChar w:fldCharType="separate"/>
+      </w:r>
+      <w:r>
+        <w:rPr>
+          <w:noProof/>
+        </w:rPr>
+        <w:t>1</w:t>
+      </w:r>
+      <w:r>
+        <w:rPr>
+          <w:noProof/>
+        </w:rPr>
+        <w:fldChar w:fldCharType="end"/>
+      </w:r>
       <w:r>
         <w:t>. CWMS directory configured for ESP</w:t>
       </w:r>
@@ -1034,16 +930,17 @@
         <w:t>This script can be added to the CAVI</w:t>
       </w:r>
       <w:r>
+        <w:t xml:space="preserve"> to run via click of a button</w:t>
+      </w:r>
+      <w:r>
         <w:t xml:space="preserve">.  </w:t>
       </w:r>
       <w:r>
         <w:t>It can also be run manually via the ‘scripts/</w:t>
       </w:r>
-      <w:proofErr w:type="spellStart"/>
       <w:r>
         <w:t>esp_download</w:t>
       </w:r>
-      <w:proofErr w:type="spellEnd"/>
       <w:r>
         <w:t>/</w:t>
       </w:r>
@@ -1051,48 +948,14 @@
         <w:t>Download_ESP.bat</w:t>
       </w:r>
       <w:r>
-        <w:t>’ file.  The script retrieves the RFC site IDs as defined in the ‘</w:t>
-      </w:r>
-      <w:proofErr w:type="spellStart"/>
-      <w:r>
-        <w:t>cwms_esp</w:t>
-      </w:r>
-      <w:proofErr w:type="spellEnd"/>
-      <w:r>
-        <w:t>/config.xlsx’ ‘</w:t>
-      </w:r>
-      <w:proofErr w:type="spellStart"/>
-      <w:r>
-        <w:t>download_sites</w:t>
-      </w:r>
-      <w:proofErr w:type="spellEnd"/>
-      <w:r>
-        <w:t>’ tab.</w:t>
-      </w:r>
-      <w:r>
-        <w:t xml:space="preserve">  Note: the script matches the entered NWRFC IDs against those in the ‘scripts/</w:t>
-      </w:r>
-      <w:proofErr w:type="spellStart"/>
-      <w:r>
-        <w:t>esp_download</w:t>
-      </w:r>
-      <w:proofErr w:type="spellEnd"/>
-      <w:r>
-        <w:t>/</w:t>
-      </w:r>
-      <w:proofErr w:type="spellStart"/>
-      <w:r>
-        <w:t>rfc_esp_links.xlsxm</w:t>
-      </w:r>
-      <w:proofErr w:type="spellEnd"/>
-      <w:r>
-        <w:t>’ Excel file’s ‘</w:t>
-      </w:r>
-      <w:proofErr w:type="spellStart"/>
+        <w:t>’ file.  The script retrieves the RFC site IDs as defined in the ‘cwms_esp/config.xlsx’ ‘download_sites’ tab.</w:t>
+      </w:r>
+      <w:r>
+        <w:t xml:space="preserve">  Note: the script matches the entered NWRFC IDs against those in the ‘scripts/esp_download/rfc_esp_links.xlsxm’ Excel file’s ‘</w:t>
+      </w:r>
       <w:r>
         <w:t>csvFileName</w:t>
       </w:r>
-      <w:proofErr w:type="spellEnd"/>
       <w:r>
         <w:t>’ column in the ‘natural’ tab using regular expressions.</w:t>
       </w:r>
@@ -1162,19 +1025,40 @@
       <w:r>
         <w:t xml:space="preserve">Figure </w:t>
       </w:r>
-      <w:fldSimple w:instr=" SEQ Figure \* ARABIC ">
-        <w:r>
-          <w:rPr>
-            <w:noProof/>
-          </w:rPr>
-          <w:t>2</w:t>
-        </w:r>
-      </w:fldSimple>
+      <w:r>
+        <w:rPr>
+          <w:noProof/>
+        </w:rPr>
+        <w:fldChar w:fldCharType="begin"/>
+      </w:r>
+      <w:r>
+        <w:rPr>
+          <w:noProof/>
+        </w:rPr>
+        <w:instrText xml:space="preserve"> SEQ Figure \* ARABIC </w:instrText>
+      </w:r>
+      <w:r>
+        <w:rPr>
+          <w:noProof/>
+        </w:rPr>
+        <w:fldChar w:fldCharType="separate"/>
+      </w:r>
+      <w:r>
+        <w:rPr>
+          <w:noProof/>
+        </w:rPr>
+        <w:t>2</w:t>
+      </w:r>
+      <w:r>
+        <w:rPr>
+          <w:noProof/>
+        </w:rPr>
+        <w:fldChar w:fldCharType="end"/>
+      </w:r>
       <w:r>
         <w:t>. Finding NWRFC site IDs</w:t>
       </w:r>
     </w:p>
-    <w:p/>
     <w:p>
       <w:pPr>
         <w:sectPr>
@@ -1185,18 +1069,24 @@
         </w:sectPr>
       </w:pPr>
     </w:p>
-    <w:p/>
     <w:p>
       <w:pPr>
         <w:pStyle w:val="Heading1"/>
       </w:pPr>
       <w:r>
+        <w:lastRenderedPageBreak/>
         <w:t>ESP Local Flow Computation and Configuration</w:t>
       </w:r>
     </w:p>
     <w:p>
       <w:r>
-        <w:t xml:space="preserve">This section documents how the tables and configuration files used by the flow modifier (ESP local computation tool) are created, and configured for use in the CAVI.  </w:t>
+        <w:t xml:space="preserve">This section documents how the tables and configuration files used by the flow modifier (ESP local computation tool) are </w:t>
+      </w:r>
+      <w:r>
+        <w:t>developed</w:t>
+      </w:r>
+      <w:r>
+        <w:t xml:space="preserve">, and configured for use in the CAVI.  </w:t>
       </w:r>
     </w:p>
     <w:p>
@@ -1249,6 +1139,9 @@
         <w:pStyle w:val="Caption"/>
       </w:pPr>
       <w:r>
+        <w:rPr>
+          <w:noProof/>
+        </w:rPr>
         <w:drawing>
           <wp:inline distT="0" distB="0" distL="0" distR="0" wp14:anchorId="734B6B30" wp14:editId="2F5C0E78">
             <wp:extent cx="5943600" cy="2632899"/>
@@ -1298,18 +1191,49 @@
           </wp:inline>
         </w:drawing>
       </w:r>
+    </w:p>
+    <w:p>
+      <w:pPr>
+        <w:pStyle w:val="Caption"/>
+      </w:pPr>
       <w:r>
         <w:br/>
+      </w:r>
+      <w:bookmarkStart w:id="1" w:name="_Ref23834879"/>
+      <w:r>
         <w:t xml:space="preserve">Figure </w:t>
       </w:r>
-      <w:fldSimple w:instr=" SEQ Figure \* ARABIC ">
-        <w:r>
-          <w:rPr>
-            <w:noProof/>
-          </w:rPr>
-          <w:t>3</w:t>
-        </w:r>
-      </w:fldSimple>
+      <w:r>
+        <w:rPr>
+          <w:noProof/>
+        </w:rPr>
+        <w:fldChar w:fldCharType="begin"/>
+      </w:r>
+      <w:r>
+        <w:rPr>
+          <w:noProof/>
+        </w:rPr>
+        <w:instrText xml:space="preserve"> SEQ Figure \* ARABIC </w:instrText>
+      </w:r>
+      <w:r>
+        <w:rPr>
+          <w:noProof/>
+        </w:rPr>
+        <w:fldChar w:fldCharType="separate"/>
+      </w:r>
+      <w:r>
+        <w:rPr>
+          <w:noProof/>
+        </w:rPr>
+        <w:t>3</w:t>
+      </w:r>
+      <w:r>
+        <w:rPr>
+          <w:noProof/>
+        </w:rPr>
+        <w:fldChar w:fldCharType="end"/>
+      </w:r>
+      <w:bookmarkEnd w:id="1"/>
       <w:r>
         <w:t>. Computing locals where CCP not associated with an ESP forecast location</w:t>
       </w:r>
@@ -1322,180 +1246,113 @@
         <w:t>the local flow is needed for</w:t>
       </w:r>
       <w:r>
-        <w:t xml:space="preserve"> the Clearwater at Spalding CCP.  HMS would typically provide this input in a standard CAVI compute, however there is currently no local flow data set for ESP traces.  So, local flows are computed as a difference between all upstream contributions in the ESP traces and the total flow at the downstream CCP.  In the example above, there is overlap between CCPs and ESP forecast locations at all but one of the CCPs: </w:t>
-      </w:r>
-      <w:proofErr w:type="spellStart"/>
-      <w:r>
-        <w:t>Lapwai</w:t>
-      </w:r>
-      <w:proofErr w:type="spellEnd"/>
+        <w:t xml:space="preserve"> the Clearwater at Spalding CCP.  HMS would typically provide this input in a standard CAVI compute, however there is currently no local flow data set for ESP traces.  So, local flows are computed as a difference between all upstream contributions in the ESP traces and the total flow at the downstream CCP.  In the example above, there is overlap between CCPs and ESP forecast locations at all but one of the CCPs: Lapwai Ck near Lapwai, shown with a shaded blue background. If flow contribution from this location can safely be ignored, then there is no need to attempt to account for inflow here.  However, if flow at the location is important, it should be estimated.  For the Lower Snake CAVI model, inflows at Lapwai were assumed to be correlated to flows at another nearby CCP</w:t>
+      </w:r>
+      <w:r>
+        <w:t>.</w:t>
+      </w:r>
       <w:r>
         <w:t xml:space="preserve"> </w:t>
       </w:r>
-      <w:proofErr w:type="spellStart"/>
-      <w:r>
-        <w:t>Ck</w:t>
-      </w:r>
-      <w:proofErr w:type="spellEnd"/>
-      <w:r>
-        <w:t xml:space="preserve"> near </w:t>
-      </w:r>
-      <w:proofErr w:type="spellStart"/>
-      <w:r>
-        <w:t>Lapwai</w:t>
-      </w:r>
-      <w:proofErr w:type="spellEnd"/>
-      <w:r>
-        <w:t xml:space="preserve">, shown with a shaded blue background. If flow contribution from this location can safely be ignored, then there is no need to attempt to account for inflow here.  However, if flow at the location is important, it should be estimated.  For the Lower Snake CAVI model, inflows at </w:t>
-      </w:r>
-      <w:proofErr w:type="spellStart"/>
-      <w:r>
-        <w:t>Lapwai</w:t>
-      </w:r>
-      <w:proofErr w:type="spellEnd"/>
-      <w:r>
-        <w:t xml:space="preserve"> were assumed to be correlated to flows at another nearby CCP</w:t>
+      <w:r>
+        <w:t xml:space="preserve">A </w:t>
+      </w:r>
+      <w:r>
+        <w:t xml:space="preserve">relationship was established using USGS gage data that Lapwai Ck inflows are 14% of flows from the Potlatch below Little Potlatch CCP (see Appendix A for details).  This relationship is provided to a flow modification </w:t>
+      </w:r>
+      <w:r>
+        <w:t>tool</w:t>
+      </w:r>
+      <w:r>
+        <w:t xml:space="preserve"> that multiplies the Potlatch flows by 0.14, and creates new ESP traces associated with new DSS path</w:t>
+      </w:r>
+      <w:r>
+        <w:t>s</w:t>
+      </w:r>
+      <w:r>
+        <w:t xml:space="preserve"> that can be linked to inflows at Lapwai Ck.</w:t>
+      </w:r>
+      <w:r>
+        <w:t xml:space="preserve">  The final equation used to compute local inflows at Spalding, accounting for Lapwai inflows, is provided in </w:t>
+      </w:r>
+      <w:r>
+        <w:fldChar w:fldCharType="begin"/>
+      </w:r>
+      <w:r>
+        <w:instrText xml:space="preserve"> REF _Ref23834879 \h </w:instrText>
+      </w:r>
+      <w:r>
+        <w:fldChar w:fldCharType="separate"/>
+      </w:r>
+      <w:r>
+        <w:t xml:space="preserve">Figure </w:t>
+      </w:r>
+      <w:r>
+        <w:rPr>
+          <w:noProof/>
+        </w:rPr>
+        <w:t>3</w:t>
+      </w:r>
+      <w:r>
+        <w:fldChar w:fldCharType="end"/>
       </w:r>
       <w:r>
         <w:t>.</w:t>
       </w:r>
-      <w:r>
-        <w:t xml:space="preserve"> </w:t>
-      </w:r>
-      <w:r>
-        <w:t xml:space="preserve">A </w:t>
-      </w:r>
-      <w:r>
-        <w:t xml:space="preserve">relationship was established using USGS gage data that </w:t>
-      </w:r>
-      <w:proofErr w:type="spellStart"/>
-      <w:r>
-        <w:t>Lapwai</w:t>
-      </w:r>
-      <w:proofErr w:type="spellEnd"/>
-      <w:r>
-        <w:t xml:space="preserve"> </w:t>
-      </w:r>
-      <w:proofErr w:type="spellStart"/>
-      <w:r>
-        <w:t>Ck</w:t>
-      </w:r>
-      <w:proofErr w:type="spellEnd"/>
-      <w:r>
-        <w:t xml:space="preserve"> inflows are 14% of flows from the Potlatch below Little Potlatch CCP (see Appendix A for details).  This relationship is provided to a flow modification </w:t>
-      </w:r>
-      <w:r>
-        <w:t>tool</w:t>
-      </w:r>
-      <w:r>
-        <w:t xml:space="preserve"> that multiplies the Potlatch flows by 0.14, and creates new ESP traces associated with new DSS path</w:t>
+    </w:p>
+    <w:p>
+      <w:r>
+        <w:lastRenderedPageBreak/>
+        <w:t>Another issue that can arise is the situation shown below, where ResSim doesn’t overlay reaches modeled by the RFC.  The ESP flow</w:t>
       </w:r>
       <w:r>
         <w:t>s</w:t>
       </w:r>
       <w:r>
-        <w:t xml:space="preserve"> that can be linked to inflows at </w:t>
-      </w:r>
-      <w:proofErr w:type="spellStart"/>
-      <w:r>
-        <w:t>Lapwai</w:t>
-      </w:r>
-      <w:proofErr w:type="spellEnd"/>
-      <w:r>
-        <w:t xml:space="preserve"> Ck.</w:t>
-      </w:r>
-    </w:p>
-    <w:p>
-      <w:r>
-        <w:lastRenderedPageBreak/>
-        <w:t xml:space="preserve">Another issue that can arise is the situation shown below, where </w:t>
-      </w:r>
-      <w:proofErr w:type="spellStart"/>
-      <w:r>
-        <w:t>ResSim</w:t>
-      </w:r>
-      <w:proofErr w:type="spellEnd"/>
-      <w:r>
-        <w:t xml:space="preserve"> doesn’t overlay reaches modeled by the RFC.  The ESP flow</w:t>
-      </w:r>
-      <w:r>
-        <w:t>s</w:t>
-      </w:r>
-      <w:r>
-        <w:t xml:space="preserve"> at Snake near </w:t>
-      </w:r>
-      <w:proofErr w:type="spellStart"/>
-      <w:r>
-        <w:t>Anatone</w:t>
-      </w:r>
-      <w:proofErr w:type="spellEnd"/>
-      <w:r>
-        <w:t xml:space="preserve"> account for inflows from the Grande </w:t>
-      </w:r>
-      <w:proofErr w:type="spellStart"/>
-      <w:r>
-        <w:t>Ronde</w:t>
-      </w:r>
-      <w:proofErr w:type="spellEnd"/>
-      <w:r>
-        <w:t xml:space="preserve"> at Troy (TRYO3), Salmon at </w:t>
-      </w:r>
-      <w:proofErr w:type="spellStart"/>
-      <w:r>
-        <w:t>Whitebird</w:t>
-      </w:r>
-      <w:proofErr w:type="spellEnd"/>
-      <w:r>
-        <w:t xml:space="preserve"> (WHBI1), and </w:t>
-      </w:r>
-      <w:proofErr w:type="spellStart"/>
-      <w:r>
-        <w:t>Imnaha</w:t>
-      </w:r>
-      <w:proofErr w:type="spellEnd"/>
-      <w:r>
-        <w:t xml:space="preserve"> at </w:t>
-      </w:r>
-      <w:proofErr w:type="spellStart"/>
-      <w:r>
-        <w:t>Imnaha</w:t>
-      </w:r>
-      <w:proofErr w:type="spellEnd"/>
-      <w:r>
-        <w:t xml:space="preserve"> (IMNO3) locations; none of which are in the </w:t>
-      </w:r>
-      <w:proofErr w:type="spellStart"/>
-      <w:r>
-        <w:t>ResSim</w:t>
-      </w:r>
-      <w:proofErr w:type="spellEnd"/>
-      <w:r>
-        <w:t xml:space="preserve"> model.  Instead, the </w:t>
-      </w:r>
-      <w:proofErr w:type="spellStart"/>
-      <w:r>
-        <w:t>ResSim</w:t>
-      </w:r>
-      <w:proofErr w:type="spellEnd"/>
-      <w:r>
-        <w:t xml:space="preserve"> model was developed with the intent that flows would be provided by HMS routed down to the CCPs on the Snake River.  The distance between the three ESP tributary locations and the </w:t>
-      </w:r>
-      <w:proofErr w:type="spellStart"/>
-      <w:proofErr w:type="gramStart"/>
-      <w:r>
-        <w:t>mainstem</w:t>
-      </w:r>
-      <w:proofErr w:type="spellEnd"/>
-      <w:r>
-        <w:t xml:space="preserve"> river</w:t>
-      </w:r>
-      <w:proofErr w:type="gramEnd"/>
-      <w:r>
-        <w:t xml:space="preserve"> is far enough (up to 60 miles) that routing from the ESP locations to the Snake river can’t be ignored.  So, the best option is to lump inflows from TRYO3, IMNO3, and WHBI3 and compute local inflows at ANAW1 as a difference between ANAW1 and the routed flows from Hell’s Canyon.</w:t>
-      </w:r>
-    </w:p>
-    <w:p>
-      <w:r>
+        <w:t xml:space="preserve"> at Snake near Anatone account for inflows from the Grande Ronde at Troy (TRYO3), Salmon at Whitebird (WHBI1), and Imnaha at Imnaha (IMNO3) locations; none of which are in the ResSim model.  Instead, the ResSim model was developed with the intent that flows would be provided by HMS routed down to the CCPs on the Snake River.  The distance between the three ESP tributary locations and the mainstem river is far enough (up to 60 miles) that routing from the ESP locations to the Snake river can’t be ignored.  So, the best option </w:t>
+      </w:r>
+      <w:r>
+        <w:t xml:space="preserve">to compute local flows at Anatone </w:t>
+      </w:r>
+      <w:r>
+        <w:t>is to lump inflows from TRYO3, IMNO3, and WHBI3 and compute local inflows at ANAW1 as a difference between ANAW1 and the routed flows from Hell’s Canyon</w:t>
+      </w:r>
+      <w:r>
+        <w:t xml:space="preserve"> (</w:t>
+      </w:r>
+      <w:r>
+        <w:fldChar w:fldCharType="begin"/>
+      </w:r>
+      <w:r>
+        <w:instrText xml:space="preserve"> REF _Ref23835000 \h </w:instrText>
+      </w:r>
+      <w:r>
+        <w:fldChar w:fldCharType="separate"/>
+      </w:r>
+      <w:r>
+        <w:t xml:space="preserve">Figure </w:t>
+      </w:r>
+      <w:r>
+        <w:rPr>
+          <w:noProof/>
+        </w:rPr>
+        <w:t>4</w:t>
+      </w:r>
+      <w:r>
+        <w:fldChar w:fldCharType="end"/>
+      </w:r>
+      <w:r>
+        <w:t>)</w:t>
+      </w:r>
+      <w:r>
+        <w:t>.</w:t>
+      </w:r>
+    </w:p>
+    <w:p>
+      <w:r>
+        <w:rPr>
+          <w:noProof/>
+        </w:rPr>
         <w:drawing>
           <wp:inline distT="0" distB="0" distL="0" distR="0">
             <wp:extent cx="5943600" cy="2608415"/>
@@ -1550,17 +1407,41 @@
       <w:pPr>
         <w:pStyle w:val="Caption"/>
       </w:pPr>
+      <w:bookmarkStart w:id="2" w:name="_Ref23835000"/>
       <w:r>
         <w:t xml:space="preserve">Figure </w:t>
       </w:r>
-      <w:fldSimple w:instr=" SEQ Figure \* ARABIC ">
-        <w:r>
-          <w:rPr>
-            <w:noProof/>
-          </w:rPr>
-          <w:t>4</w:t>
-        </w:r>
-      </w:fldSimple>
+      <w:r>
+        <w:rPr>
+          <w:noProof/>
+        </w:rPr>
+        <w:fldChar w:fldCharType="begin"/>
+      </w:r>
+      <w:r>
+        <w:rPr>
+          <w:noProof/>
+        </w:rPr>
+        <w:instrText xml:space="preserve"> SEQ Figure \* ARABIC </w:instrText>
+      </w:r>
+      <w:r>
+        <w:rPr>
+          <w:noProof/>
+        </w:rPr>
+        <w:fldChar w:fldCharType="separate"/>
+      </w:r>
+      <w:r>
+        <w:rPr>
+          <w:noProof/>
+        </w:rPr>
+        <w:t>4</w:t>
+      </w:r>
+      <w:r>
+        <w:rPr>
+          <w:noProof/>
+        </w:rPr>
+        <w:fldChar w:fldCharType="end"/>
+      </w:r>
+      <w:bookmarkEnd w:id="2"/>
       <w:r>
         <w:t>. Computing locals where ESP forecast location</w:t>
       </w:r>
@@ -1574,15 +1455,7 @@
         <w:t xml:space="preserve">don’t </w:t>
       </w:r>
       <w:r>
-        <w:t xml:space="preserve">overlapped with </w:t>
-      </w:r>
-      <w:proofErr w:type="spellStart"/>
-      <w:r>
-        <w:t>ResSim</w:t>
-      </w:r>
-      <w:proofErr w:type="spellEnd"/>
-      <w:r>
-        <w:t xml:space="preserve"> CCPs</w:t>
+        <w:t>overlapped with ResSim CCPs</w:t>
       </w:r>
     </w:p>
     <w:p>
@@ -1626,15 +1499,7 @@
         <w:fldChar w:fldCharType="separate"/>
       </w:r>
       <w:r>
-        <w:t xml:space="preserve">Reach Routing, </w:t>
-      </w:r>
-      <w:proofErr w:type="spellStart"/>
-      <w:r>
-        <w:t>ModPuls</w:t>
-      </w:r>
-      <w:proofErr w:type="spellEnd"/>
-      <w:r>
-        <w:t xml:space="preserve"> Tables in DSS File</w:t>
+        <w:t>Reach Routing, ModPuls Tables in DSS File</w:t>
       </w:r>
       <w:r>
         <w:fldChar w:fldCharType="end"/>
@@ -1654,38 +1519,12 @@
         <w:pStyle w:val="Heading2"/>
       </w:pPr>
       <w:r>
-        <w:t>Local Flow Computation</w:t>
-      </w:r>
-      <w:r>
-        <w:t xml:space="preserve"> in</w:t>
-      </w:r>
-      <w:r>
-        <w:t xml:space="preserve"> CSV File</w:t>
-      </w:r>
-    </w:p>
-    <w:p>
-      <w:r>
-        <w:t xml:space="preserve">This section describes how the flow modifier </w:t>
-      </w:r>
-      <w:r>
-        <w:t>creates</w:t>
-      </w:r>
-      <w:r>
-        <w:t xml:space="preserve"> the local flows used in the ESP simulations.</w:t>
-      </w:r>
-      <w:r>
-        <w:t xml:space="preserve">  </w:t>
-      </w:r>
-      <w:r>
-        <w:t xml:space="preserve">If </w:t>
-      </w:r>
-      <w:proofErr w:type="spellStart"/>
-      <w:r>
-        <w:t>ModPuls</w:t>
-      </w:r>
-      <w:proofErr w:type="spellEnd"/>
-      <w:r>
-        <w:t xml:space="preserve"> routing is being used, t</w:t>
+        <w:t>Tool Basics</w:t>
+      </w:r>
+    </w:p>
+    <w:p>
+      <w:r>
+        <w:t>If ModPuls routing is being used, t</w:t>
       </w:r>
       <w:r>
         <w:t>hree files are necessary to the run the flow modification script</w:t>
@@ -1706,13 +1545,17 @@
         <w:t xml:space="preserve">the files </w:t>
       </w:r>
       <w:r>
-        <w:t>should be located in the …/shared/</w:t>
-      </w:r>
-      <w:proofErr w:type="spellStart"/>
-      <w:r>
-        <w:t>flow_modifier</w:t>
-      </w:r>
-      <w:proofErr w:type="spellEnd"/>
+        <w:t xml:space="preserve">should be located in the </w:t>
+      </w:r>
+      <w:r>
+        <w:t>“</w:t>
+      </w:r>
+      <w:r>
+        <w:t>…/shared/flow_modifier</w:t>
+      </w:r>
+      <w:r>
+        <w:t>”</w:t>
+      </w:r>
       <w:r>
         <w:t xml:space="preserve"> directory in the </w:t>
       </w:r>
@@ -1720,20 +1563,17 @@
         <w:t xml:space="preserve">CWMS </w:t>
       </w:r>
       <w:r>
-        <w:t>watershed.</w:t>
-      </w:r>
-      <w:r>
-        <w:t xml:space="preserve">  </w:t>
-      </w:r>
-      <w:r>
-        <w:t xml:space="preserve">  </w:t>
-      </w:r>
-    </w:p>
-    <w:p>
-      <w:r>
+        <w:t>watershed:</w:t>
+      </w:r>
+    </w:p>
+    <w:p>
+      <w:r>
+        <w:rPr>
+          <w:noProof/>
+        </w:rPr>
         <w:drawing>
           <wp:inline distT="0" distB="0" distL="0" distR="0" wp14:anchorId="0070430E" wp14:editId="6ACF149E">
-            <wp:extent cx="4892297" cy="1828800"/>
+            <wp:extent cx="4892040" cy="1528877"/>
             <wp:effectExtent l="0" t="0" r="3810" b="0"/>
             <wp:docPr id="27" name="Picture 27"/>
             <wp:cNvGraphicFramePr>
@@ -1748,13 +1588,13 @@
                   </pic:nvPicPr>
                   <pic:blipFill rotWithShape="1">
                     <a:blip r:embed="rId19"/>
-                    <a:srcRect l="13092"/>
+                    <a:srcRect l="13092" b="16395"/>
                     <a:stretch/>
                   </pic:blipFill>
                   <pic:spPr bwMode="auto">
                     <a:xfrm>
                       <a:off x="0" y="0"/>
-                      <a:ext cx="4892979" cy="1829055"/>
+                      <a:ext cx="4892979" cy="1529170"/>
                     </a:xfrm>
                     <a:prstGeom prst="rect">
                       <a:avLst/>
@@ -1776,36 +1616,60 @@
       </w:r>
     </w:p>
     <w:p>
+      <w:pPr>
+        <w:pStyle w:val="Caption"/>
+      </w:pPr>
+      <w:bookmarkStart w:id="3" w:name="_Ref23842376"/>
+      <w:r>
+        <w:t xml:space="preserve">Figure </w:t>
+      </w:r>
+      <w:fldSimple w:instr=" SEQ Figure \* ARABIC ">
+        <w:r>
+          <w:rPr>
+            <w:noProof/>
+          </w:rPr>
+          <w:t>5</w:t>
+        </w:r>
+      </w:fldSimple>
+      <w:bookmarkEnd w:id="3"/>
+      <w:r>
+        <w:t>. Example flow_modifier folder</w:t>
+      </w:r>
+    </w:p>
+    <w:p>
       <w:r>
         <w:lastRenderedPageBreak/>
         <w:t>The flow equation (“</w:t>
       </w:r>
-      <w:proofErr w:type="spellStart"/>
       <w:r>
         <w:t>flow_eqn_config</w:t>
       </w:r>
-      <w:proofErr w:type="spellEnd"/>
       <w:r>
         <w:t>_</w:t>
       </w:r>
       <w:r>
-        <w:t xml:space="preserve">*.csv”) file establishes the input and output DSS paths, and the equations needed to route flow.  The Mod </w:t>
-      </w:r>
-      <w:proofErr w:type="spellStart"/>
-      <w:r>
-        <w:t>Puls</w:t>
-      </w:r>
-      <w:proofErr w:type="spellEnd"/>
-      <w:r>
-        <w:t xml:space="preserve"> configuration file (“</w:t>
-      </w:r>
-      <w:proofErr w:type="spellStart"/>
-      <w:r>
-        <w:t>mod_puls_config</w:t>
-      </w:r>
-      <w:proofErr w:type="spellEnd"/>
-      <w:r>
-        <w:t>_</w:t>
+        <w:t xml:space="preserve">*.csv”) file establishes the input </w:t>
+      </w:r>
+      <w:r>
+        <w:t>DSS paths,</w:t>
+      </w:r>
+      <w:r>
+        <w:t xml:space="preserve"> output DSS paths, and the equations needed to </w:t>
+      </w:r>
+      <w:r>
+        <w:t>compute</w:t>
+      </w:r>
+      <w:r>
+        <w:t xml:space="preserve"> </w:t>
+      </w:r>
+      <w:r>
+        <w:t>boundary condition flows and local inflows</w:t>
+      </w:r>
+      <w:r>
+        <w:t>.  The Mod Puls configuration file (“</w:t>
+      </w:r>
+      <w:r>
+        <w:t>mod_puls_config_</w:t>
       </w:r>
       <w:r>
         <w:t>*</w:t>
@@ -1820,15 +1684,7 @@
         <w:t>d</w:t>
       </w:r>
       <w:r>
-        <w:t xml:space="preserve"> DSS tables from the Mod </w:t>
-      </w:r>
-      <w:proofErr w:type="spellStart"/>
-      <w:r>
-        <w:t>Puls</w:t>
-      </w:r>
-      <w:proofErr w:type="spellEnd"/>
-      <w:r>
-        <w:t xml:space="preserve"> DSS </w:t>
+        <w:t xml:space="preserve"> DSS tables from the Mod Puls DSS </w:t>
       </w:r>
       <w:r>
         <w:t>(</w:t>
@@ -1836,25 +1692,15 @@
       <w:r>
         <w:t>“</w:t>
       </w:r>
-      <w:proofErr w:type="spellStart"/>
-      <w:r>
-        <w:t>mod_puls_tables</w:t>
-      </w:r>
-      <w:proofErr w:type="spellEnd"/>
-      <w:r>
-        <w:t>_</w:t>
+      <w:r>
+        <w:t>mod_puls_tables_</w:t>
       </w:r>
       <w:r>
         <w:t>*</w:t>
       </w:r>
       <w:r>
-        <w:t>.</w:t>
-      </w:r>
-      <w:proofErr w:type="spellStart"/>
-      <w:r>
-        <w:t>dss</w:t>
-      </w:r>
-      <w:proofErr w:type="spellEnd"/>
+        <w:t>.dss</w:t>
+      </w:r>
       <w:r>
         <w:t>”</w:t>
       </w:r>
@@ -1868,26 +1714,10 @@
         <w:t>fi</w:t>
       </w:r>
       <w:r>
-        <w:t xml:space="preserve">ed table name, and the number of </w:t>
-      </w:r>
-      <w:proofErr w:type="spellStart"/>
-      <w:r>
-        <w:t>subreaches</w:t>
-      </w:r>
-      <w:proofErr w:type="spellEnd"/>
-      <w:r>
-        <w:t xml:space="preserve"> parameter needed for </w:t>
-      </w:r>
-      <w:r>
-        <w:t xml:space="preserve">Mod </w:t>
-      </w:r>
-      <w:proofErr w:type="spellStart"/>
-      <w:r>
-        <w:t>Puls</w:t>
-      </w:r>
-      <w:proofErr w:type="spellEnd"/>
-      <w:r>
-        <w:t xml:space="preserve"> </w:t>
+        <w:t xml:space="preserve">ed table name, and the number of subreaches parameter needed for </w:t>
+      </w:r>
+      <w:r>
+        <w:t xml:space="preserve">Mod Puls </w:t>
       </w:r>
       <w:r>
         <w:t>routing</w:t>
@@ -1895,86 +1725,466 @@
       <w:r>
         <w:t xml:space="preserve">. </w:t>
       </w:r>
-      <w:bookmarkStart w:id="0" w:name="_GoBack"/>
-      <w:bookmarkEnd w:id="0"/>
+      <w:r>
+        <w:t xml:space="preserve">In the example above, the “lsr_fullrouting” is </w:t>
+      </w:r>
+      <w:r>
+        <w:t xml:space="preserve">unique to this watershed, and is </w:t>
+      </w:r>
+      <w:r>
+        <w:t xml:space="preserve">needed in each file name to specify that these files define a set of routing equations and tables.  </w:t>
+      </w:r>
     </w:p>
     <w:p>
       <w:pPr>
         <w:pStyle w:val="Heading2"/>
       </w:pPr>
-      <w:bookmarkStart w:id="1" w:name="_Ref23772529"/>
-      <w:r>
-        <w:t xml:space="preserve">Reach Routing, </w:t>
-      </w:r>
-      <w:proofErr w:type="spellStart"/>
-      <w:r>
-        <w:t>ModPuls</w:t>
-      </w:r>
-      <w:proofErr w:type="spellEnd"/>
-      <w:r>
-        <w:t xml:space="preserve"> Tables in DSS File</w:t>
-      </w:r>
-      <w:bookmarkEnd w:id="1"/>
-    </w:p>
-    <w:p>
-      <w:r>
-        <w:t>Because Mod</w:t>
-      </w:r>
-      <w:r>
-        <w:t xml:space="preserve"> </w:t>
-      </w:r>
-      <w:proofErr w:type="spellStart"/>
-      <w:r>
-        <w:t>Puls</w:t>
-      </w:r>
-      <w:proofErr w:type="spellEnd"/>
-      <w:r>
-        <w:t xml:space="preserve"> routing is the standard for the MMC, it is assumed that you will have </w:t>
-      </w:r>
-      <w:proofErr w:type="spellStart"/>
-      <w:r>
-        <w:t>ModPuls</w:t>
-      </w:r>
-      <w:proofErr w:type="spellEnd"/>
-      <w:r>
-        <w:t xml:space="preserve"> tables available.  However, routing can easily be done with a lag method too</w:t>
-      </w:r>
-      <w:r>
-        <w:t>, or ignored for a small enough reach</w:t>
-      </w:r>
-      <w:r>
-        <w:t>.</w:t>
-      </w:r>
-    </w:p>
-    <w:p>
-      <w:r>
-        <w:t xml:space="preserve">The Mod </w:t>
-      </w:r>
-      <w:proofErr w:type="spellStart"/>
-      <w:r>
-        <w:t>Puls</w:t>
-      </w:r>
-      <w:proofErr w:type="spellEnd"/>
-      <w:r>
-        <w:t xml:space="preserve"> data were extracted via RAS analysis, using the </w:t>
-      </w:r>
-      <w:r>
-        <w:t>“Export to HEC-DSS”</w:t>
-      </w:r>
-      <w:r>
-        <w:t xml:space="preserve"> features.  If you’re modifying an already completed CAVI model, it is likely that these tables already exist, but may need to be entered into </w:t>
-      </w:r>
-      <w:r>
-        <w:t>DSS</w:t>
-      </w:r>
-      <w:r>
-        <w:t>.</w:t>
-      </w:r>
-    </w:p>
+      <w:r>
+        <w:t>Local Flow Computation in CSV File</w:t>
+      </w:r>
+    </w:p>
+    <w:p>
+      <w:r>
+        <w:t xml:space="preserve">This section describes how the flow modifier </w:t>
+      </w:r>
+      <w:r>
+        <w:t>creates boundary condition flows and local inflows</w:t>
+      </w:r>
+      <w:r>
+        <w:t xml:space="preserve"> used in the ESP simulations.  </w:t>
+      </w:r>
+      <w:r>
+        <w:t>The flow modifier computes after ESP data have been downloaded</w:t>
+      </w:r>
+      <w:r>
+        <w:t xml:space="preserve"> and prior to the CAVI compute.  </w:t>
+      </w:r>
+      <w:r>
+        <w:t xml:space="preserve">The </w:t>
+      </w:r>
+    </w:p>
+    <w:p/>
+    <w:p/>
+    <w:p>
+      <w:pPr>
+        <w:sectPr>
+          <w:pgSz w:w="12240" w:h="15840"/>
+          <w:pgMar w:top="1440" w:right="1440" w:bottom="1440" w:left="1440" w:header="720" w:footer="720" w:gutter="0"/>
+          <w:cols w:space="720"/>
+          <w:docGrid w:linePitch="360"/>
+        </w:sectPr>
+      </w:pPr>
+    </w:p>
+    <w:p>
+      <w:pPr>
+        <w:pStyle w:val="Caption"/>
+      </w:pPr>
+      <w:r>
+        <w:lastRenderedPageBreak/>
+        <w:t xml:space="preserve">Table </w:t>
+      </w:r>
+      <w:fldSimple w:instr=" SEQ Table \* ARABIC ">
+        <w:r>
+          <w:rPr>
+            <w:noProof/>
+          </w:rPr>
+          <w:t>1</w:t>
+        </w:r>
+      </w:fldSimple>
+      <w:r>
+        <w:t>. Column descriptions in the flow_eqn_config csv file</w:t>
+      </w:r>
+    </w:p>
+    <w:p>
+      <w:r>
+        <w:drawing>
+          <wp:inline distT="0" distB="0" distL="0" distR="0">
+            <wp:extent cx="8229600" cy="4001280"/>
+            <wp:effectExtent l="0" t="0" r="0" b="0"/>
+            <wp:docPr id="30" name="Picture 30"/>
+            <wp:cNvGraphicFramePr>
+              <a:graphicFrameLocks xmlns:a="http://schemas.openxmlformats.org/drawingml/2006/main" noChangeAspect="1"/>
+            </wp:cNvGraphicFramePr>
+            <a:graphic xmlns:a="http://schemas.openxmlformats.org/drawingml/2006/main">
+              <a:graphicData uri="http://schemas.openxmlformats.org/drawingml/2006/picture">
+                <pic:pic xmlns:pic="http://schemas.openxmlformats.org/drawingml/2006/picture">
+                  <pic:nvPicPr>
+                    <pic:cNvPr id="0" name="Picture 5"/>
+                    <pic:cNvPicPr>
+                      <a:picLocks noChangeAspect="1" noChangeArrowheads="1"/>
+                    </pic:cNvPicPr>
+                  </pic:nvPicPr>
+                  <pic:blipFill>
+                    <a:blip r:embed="rId20">
+                      <a:extLst>
+                        <a:ext uri="{28A0092B-C50C-407E-A947-70E740481C1C}">
+                          <a14:useLocalDpi xmlns:a14="http://schemas.microsoft.com/office/drawing/2010/main" val="0"/>
+                        </a:ext>
+                      </a:extLst>
+                    </a:blip>
+                    <a:srcRect/>
+                    <a:stretch>
+                      <a:fillRect/>
+                    </a:stretch>
+                  </pic:blipFill>
+                  <pic:spPr bwMode="auto">
+                    <a:xfrm>
+                      <a:off x="0" y="0"/>
+                      <a:ext cx="8229600" cy="4001280"/>
+                    </a:xfrm>
+                    <a:prstGeom prst="rect">
+                      <a:avLst/>
+                    </a:prstGeom>
+                    <a:noFill/>
+                    <a:ln>
+                      <a:noFill/>
+                    </a:ln>
+                  </pic:spPr>
+                </pic:pic>
+              </a:graphicData>
+            </a:graphic>
+          </wp:inline>
+        </w:drawing>
+      </w:r>
+    </w:p>
+    <w:p/>
+    <w:p>
+      <w:pPr>
+        <w:sectPr>
+          <w:pgSz w:w="15840" w:h="12240" w:orient="landscape"/>
+          <w:pgMar w:top="1440" w:right="1440" w:bottom="1440" w:left="1440" w:header="720" w:footer="720" w:gutter="0"/>
+          <w:cols w:space="720"/>
+          <w:docGrid w:linePitch="360"/>
+        </w:sectPr>
+      </w:pPr>
+    </w:p>
+    <w:p/>
     <w:p>
       <w:pPr>
         <w:pStyle w:val="Heading2"/>
       </w:pPr>
+      <w:bookmarkStart w:id="4" w:name="_Ref23772529"/>
+      <w:r>
+        <w:t>Reach Routing, ModPuls Tables in DSS File</w:t>
+      </w:r>
+      <w:bookmarkEnd w:id="4"/>
+    </w:p>
+    <w:p>
+      <w:r>
+        <w:t>Because Mod</w:t>
+      </w:r>
+      <w:r>
+        <w:t xml:space="preserve"> </w:t>
+      </w:r>
+      <w:r>
+        <w:t>Puls routing is the standard for the MMC, it is assumed that you will have ModPuls tables available.  However, routing can easily be done with a lag method too</w:t>
+      </w:r>
+      <w:r>
+        <w:t>, or ignored for a small enough reach</w:t>
+      </w:r>
+      <w:r>
+        <w:t>.</w:t>
+      </w:r>
+    </w:p>
+    <w:p>
+      <w:r>
+        <w:t xml:space="preserve">The Mod Puls data </w:t>
+      </w:r>
+      <w:r>
+        <w:t>can be</w:t>
+      </w:r>
+      <w:r>
+        <w:t xml:space="preserve"> </w:t>
+      </w:r>
+      <w:r>
+        <w:t xml:space="preserve">created </w:t>
+      </w:r>
+      <w:r>
+        <w:t xml:space="preserve">via RAS analysis, using the </w:t>
+      </w:r>
+      <w:r>
+        <w:t>“Export to HEC-DSS”</w:t>
+      </w:r>
+      <w:r>
+        <w:t xml:space="preserve"> features.  If you’re modifying an already completed CAVI model, it is likely that these tables already exist, but may need to be entered into </w:t>
+      </w:r>
+      <w:r>
+        <w:t>DSS</w:t>
+      </w:r>
+      <w:r>
+        <w:t>.</w:t>
+      </w:r>
+      <w:r>
+        <w:t xml:space="preserve">  By default, these tables are extracted from RAS </w:t>
+      </w:r>
+      <w:r>
+        <w:t>in</w:t>
+      </w:r>
+      <w:r>
+        <w:t xml:space="preserve"> DSS </w:t>
+      </w:r>
+      <w:r>
+        <w:t>format</w:t>
+      </w:r>
+      <w:r>
+        <w:t>.</w:t>
+      </w:r>
+    </w:p>
+    <w:p>
+      <w:r>
+        <w:t>Example:</w:t>
+      </w:r>
+    </w:p>
+    <w:tbl>
+      <w:tblPr>
+        <w:tblW w:w="9854" w:type="dxa"/>
+        <w:tblLook w:val="04A0" w:firstRow="1" w:lastRow="0" w:firstColumn="1" w:lastColumn="0" w:noHBand="0" w:noVBand="1"/>
+      </w:tblPr>
+      <w:tblGrid>
+        <w:gridCol w:w="2020"/>
+        <w:gridCol w:w="6660"/>
+        <w:gridCol w:w="1360"/>
+      </w:tblGrid>
+      <w:tr>
+        <w:trPr>
+          <w:trHeight w:val="300"/>
+        </w:trPr>
+        <w:tc>
+          <w:tcPr>
+            <w:tcW w:w="2020" w:type="dxa"/>
+            <w:tcBorders>
+              <w:top w:val="nil"/>
+              <w:left w:val="nil"/>
+              <w:bottom w:val="nil"/>
+              <w:right w:val="nil"/>
+            </w:tcBorders>
+            <w:shd w:val="clear" w:color="auto" w:fill="auto"/>
+            <w:noWrap/>
+            <w:vAlign w:val="bottom"/>
+            <w:hideMark/>
+          </w:tcPr>
+          <w:p>
+            <w:pPr>
+              <w:spacing w:after="0" w:line="240" w:lineRule="auto"/>
+              <w:rPr>
+                <w:rFonts w:ascii="Calibri" w:eastAsia="Times New Roman" w:hAnsi="Calibri" w:cs="Calibri"/>
+                <w:color w:val="000000"/>
+              </w:rPr>
+            </w:pPr>
+            <w:r>
+              <w:rPr>
+                <w:rFonts w:ascii="Calibri" w:eastAsia="Times New Roman" w:hAnsi="Calibri" w:cs="Calibri"/>
+                <w:color w:val="000000"/>
+              </w:rPr>
+              <w:t>tblName</w:t>
+            </w:r>
+          </w:p>
+        </w:tc>
+        <w:tc>
+          <w:tcPr>
+            <w:tcW w:w="6660" w:type="dxa"/>
+            <w:tcBorders>
+              <w:top w:val="nil"/>
+              <w:left w:val="nil"/>
+              <w:bottom w:val="nil"/>
+              <w:right w:val="nil"/>
+            </w:tcBorders>
+            <w:shd w:val="clear" w:color="auto" w:fill="auto"/>
+            <w:noWrap/>
+            <w:vAlign w:val="bottom"/>
+            <w:hideMark/>
+          </w:tcPr>
+          <w:p>
+            <w:pPr>
+              <w:spacing w:after="0" w:line="240" w:lineRule="auto"/>
+              <w:rPr>
+                <w:rFonts w:ascii="Calibri" w:eastAsia="Times New Roman" w:hAnsi="Calibri" w:cs="Calibri"/>
+                <w:color w:val="000000"/>
+              </w:rPr>
+            </w:pPr>
+            <w:r>
+              <w:rPr>
+                <w:rFonts w:ascii="Calibri" w:eastAsia="Times New Roman" w:hAnsi="Calibri" w:cs="Calibri"/>
+                <w:color w:val="000000"/>
+              </w:rPr>
+              <w:t>dssPath</w:t>
+            </w:r>
+          </w:p>
+        </w:tc>
+        <w:tc>
+          <w:tcPr>
+            <w:tcW w:w="1174" w:type="dxa"/>
+            <w:tcBorders>
+              <w:top w:val="nil"/>
+              <w:left w:val="nil"/>
+              <w:bottom w:val="nil"/>
+              <w:right w:val="nil"/>
+            </w:tcBorders>
+            <w:shd w:val="clear" w:color="auto" w:fill="auto"/>
+            <w:noWrap/>
+            <w:vAlign w:val="bottom"/>
+            <w:hideMark/>
+          </w:tcPr>
+          <w:p>
+            <w:pPr>
+              <w:spacing w:after="0" w:line="240" w:lineRule="auto"/>
+              <w:rPr>
+                <w:rFonts w:ascii="Calibri" w:eastAsia="Times New Roman" w:hAnsi="Calibri" w:cs="Calibri"/>
+                <w:color w:val="000000"/>
+              </w:rPr>
+            </w:pPr>
+            <w:r>
+              <w:rPr>
+                <w:rFonts w:ascii="Calibri" w:eastAsia="Times New Roman" w:hAnsi="Calibri" w:cs="Calibri"/>
+                <w:color w:val="000000"/>
+              </w:rPr>
+              <w:t>nSubreaches</w:t>
+            </w:r>
+          </w:p>
+        </w:tc>
+      </w:tr>
+      <w:tr>
+        <w:trPr>
+          <w:trHeight w:val="300"/>
+        </w:trPr>
+        <w:tc>
+          <w:tcPr>
+            <w:tcW w:w="2020" w:type="dxa"/>
+            <w:tcBorders>
+              <w:top w:val="nil"/>
+              <w:left w:val="nil"/>
+              <w:bottom w:val="nil"/>
+              <w:right w:val="nil"/>
+            </w:tcBorders>
+            <w:shd w:val="clear" w:color="auto" w:fill="auto"/>
+            <w:noWrap/>
+            <w:vAlign w:val="bottom"/>
+            <w:hideMark/>
+          </w:tcPr>
+          <w:p>
+            <w:pPr>
+              <w:spacing w:after="0" w:line="240" w:lineRule="auto"/>
+              <w:rPr>
+                <w:rFonts w:ascii="Calibri" w:eastAsia="Times New Roman" w:hAnsi="Calibri" w:cs="Calibri"/>
+                <w:color w:val="000000"/>
+              </w:rPr>
+            </w:pPr>
+            <w:r>
+              <w:rPr>
+                <w:rFonts w:ascii="Calibri" w:eastAsia="Times New Roman" w:hAnsi="Calibri" w:cs="Calibri"/>
+                <w:color w:val="000000"/>
+              </w:rPr>
+              <w:t>peck_to_pot_cf</w:t>
+            </w:r>
+          </w:p>
+        </w:tc>
+        <w:tc>
+          <w:tcPr>
+            <w:tcW w:w="6660" w:type="dxa"/>
+            <w:tcBorders>
+              <w:top w:val="nil"/>
+              <w:left w:val="nil"/>
+              <w:bottom w:val="nil"/>
+              <w:right w:val="nil"/>
+            </w:tcBorders>
+            <w:shd w:val="clear" w:color="auto" w:fill="auto"/>
+            <w:noWrap/>
+            <w:vAlign w:val="bottom"/>
+            <w:hideMark/>
+          </w:tcPr>
+          <w:p>
+            <w:pPr>
+              <w:spacing w:after="0" w:line="240" w:lineRule="auto"/>
+              <w:rPr>
+                <w:rFonts w:ascii="Calibri" w:eastAsia="Times New Roman" w:hAnsi="Calibri" w:cs="Calibri"/>
+                <w:color w:val="000000"/>
+              </w:rPr>
+            </w:pPr>
+            <w:r>
+              <w:rPr>
+                <w:rFonts w:ascii="Calibri" w:eastAsia="Times New Roman" w:hAnsi="Calibri" w:cs="Calibri"/>
+                <w:color w:val="000000"/>
+              </w:rPr>
+              <w:t>//PECK TO POTLACH_CF/STORAGE-FLOW///NWW_CLEARWATER/</w:t>
+            </w:r>
+          </w:p>
+        </w:tc>
+        <w:tc>
+          <w:tcPr>
+            <w:tcW w:w="1174" w:type="dxa"/>
+            <w:tcBorders>
+              <w:top w:val="nil"/>
+              <w:left w:val="nil"/>
+              <w:bottom w:val="nil"/>
+              <w:right w:val="nil"/>
+            </w:tcBorders>
+            <w:shd w:val="clear" w:color="auto" w:fill="auto"/>
+            <w:noWrap/>
+            <w:vAlign w:val="bottom"/>
+            <w:hideMark/>
+          </w:tcPr>
+          <w:p>
+            <w:pPr>
+              <w:spacing w:after="0" w:line="240" w:lineRule="auto"/>
+              <w:jc w:val="right"/>
+              <w:rPr>
+                <w:rFonts w:ascii="Calibri" w:eastAsia="Times New Roman" w:hAnsi="Calibri" w:cs="Calibri"/>
+                <w:color w:val="000000"/>
+              </w:rPr>
+            </w:pPr>
+            <w:r>
+              <w:rPr>
+                <w:rFonts w:ascii="Calibri" w:eastAsia="Times New Roman" w:hAnsi="Calibri" w:cs="Calibri"/>
+                <w:color w:val="000000"/>
+              </w:rPr>
+              <w:t>24</w:t>
+            </w:r>
+          </w:p>
+        </w:tc>
+      </w:tr>
+    </w:tbl>
+    <w:p/>
+    <w:p>
+      <w:r>
+        <w:rPr>
+          <w:rFonts w:ascii="Calibri" w:eastAsia="Times New Roman" w:hAnsi="Calibri" w:cs="Calibri"/>
+          <w:color w:val="000000"/>
+        </w:rPr>
+        <w:t>‘</w:t>
+      </w:r>
+      <w:r>
+        <w:rPr>
+          <w:rFonts w:ascii="Calibri" w:eastAsia="Times New Roman" w:hAnsi="Calibri" w:cs="Calibri"/>
+          <w:color w:val="000000"/>
+        </w:rPr>
+        <w:t>tblName</w:t>
+      </w:r>
+      <w:r>
+        <w:rPr>
+          <w:rFonts w:ascii="Calibri" w:eastAsia="Times New Roman" w:hAnsi="Calibri" w:cs="Calibri"/>
+          <w:color w:val="000000"/>
+        </w:rPr>
+        <w:t>’</w:t>
+      </w:r>
+      <w:r>
+        <w:t xml:space="preserve"> defines the name to be used in the ‘flow_eqn_config’ function definition. E.g., the function string would be:</w:t>
+      </w:r>
+    </w:p>
+    <w:p>
+      <w:r>
+        <w:t>modifiedPulsRouting peck_to_pot_cf</w:t>
+      </w:r>
+    </w:p>
+    <w:p>
+      <w:r>
+        <w:t>You also need to define the DSS path and the number of subreaches.  This process assumes the Muskingum X value is zero.  The DSS path MUST have a C part of ‘STORAGE-FLOW’, or the computation will not work</w:t>
+      </w:r>
+    </w:p>
+    <w:p/>
+    <w:p>
+      <w:pPr>
+        <w:pStyle w:val="Heading2"/>
+      </w:pPr>
       <w:r>
         <w:t>Script Setup</w:t>
       </w:r>
@@ -1984,15 +2194,65 @@
         <w:t>The flow modifier tool is run from the “…/scripts/</w:t>
       </w:r>
       <w:r>
-        <w:t xml:space="preserve"> Flow_Modifier.py</w:t>
+        <w:t>Flow_Modifier.py</w:t>
       </w:r>
       <w:r>
         <w:t>” script</w:t>
       </w:r>
       <w:r>
+        <w:t>.  You will need to set the ‘wshed’ string in this script to match that of the files that you have created.</w:t>
+      </w:r>
+      <w:r>
+        <w:t xml:space="preserve">  In the example below, the ‘wshed’ is set to “lsr_fullrouting” to indicate the watershed is Lower Snake River, and the routing parameters used are the full routing parameters as used in HMS/ResSim.  </w:t>
+      </w:r>
+      <w:r>
+        <w:t xml:space="preserve">The corresponding files in the “flow_modifier” directory are shown in </w:t>
+      </w:r>
+      <w:r>
+        <w:fldChar w:fldCharType="begin"/>
+      </w:r>
+      <w:r>
+        <w:instrText xml:space="preserve"> REF _Ref23842376 \h </w:instrText>
+      </w:r>
+      <w:r>
+        <w:fldChar w:fldCharType="separate"/>
+      </w:r>
+      <w:r>
+        <w:t xml:space="preserve">Figure </w:t>
+      </w:r>
+      <w:r>
+        <w:rPr>
+          <w:noProof/>
+        </w:rPr>
+        <w:t>5</w:t>
+      </w:r>
+      <w:r>
+        <w:fldChar w:fldCharType="end"/>
+      </w:r>
+      <w:r>
+        <w:t>.</w:t>
+      </w:r>
+    </w:p>
+    <w:p>
+      <w:r>
+        <w:t>The other variable you’ll need to assign in the flow modifier script is the ‘espDssFileName’, which is defined in the ‘</w:t>
+      </w:r>
+      <w:r>
+        <w:t>r_java_esp_config.bat</w:t>
+      </w:r>
+      <w:r>
+        <w:t>’ script in the main cwms_esp directory.</w:t>
+      </w:r>
+    </w:p>
+    <w:p>
+      <w:r>
+        <w:rPr>
+          <w:noProof/>
+        </w:rPr>
+        <w:lastRenderedPageBreak/>
         <w:drawing>
           <wp:inline distT="0" distB="0" distL="0" distR="0" wp14:anchorId="41DB8C4E" wp14:editId="5581B1AD">
-            <wp:extent cx="5906324" cy="2400635"/>
+            <wp:extent cx="5208422" cy="2116972"/>
             <wp:effectExtent l="0" t="0" r="0" b="0"/>
             <wp:docPr id="28" name="Picture 28"/>
             <wp:cNvGraphicFramePr>
@@ -2006,7 +2266,7 @@
                     <pic:cNvPicPr/>
                   </pic:nvPicPr>
                   <pic:blipFill>
-                    <a:blip r:embed="rId20"/>
+                    <a:blip r:embed="rId21"/>
                     <a:stretch>
                       <a:fillRect/>
                     </a:stretch>
@@ -2014,7 +2274,7 @@
                   <pic:spPr>
                     <a:xfrm>
                       <a:off x="0" y="0"/>
-                      <a:ext cx="5906324" cy="2400635"/>
+                      <a:ext cx="5222791" cy="2122812"/>
                     </a:xfrm>
                     <a:prstGeom prst="rect">
                       <a:avLst/>
@@ -2029,24 +2289,69 @@
     </w:p>
     <w:p>
       <w:pPr>
-        <w:pStyle w:val="Heading1"/>
+        <w:pStyle w:val="Caption"/>
       </w:pPr>
       <w:r>
-        <w:br w:type="page"/>
-      </w:r>
-    </w:p>
+        <w:t xml:space="preserve">Figure </w:t>
+      </w:r>
+      <w:fldSimple w:instr=" SEQ Figure \* ARABIC ">
+        <w:r>
+          <w:rPr>
+            <w:noProof/>
+          </w:rPr>
+          <w:t>6</w:t>
+        </w:r>
+      </w:fldSimple>
+      <w:r>
+        <w:t xml:space="preserve">. Example </w:t>
+      </w:r>
+      <w:r>
+        <w:t>Flow_Modifier.py</w:t>
+      </w:r>
+      <w:r>
+        <w:t xml:space="preserve"> script configuration</w:t>
+      </w:r>
+    </w:p>
+    <w:p>
+      <w:pPr>
+        <w:pStyle w:val="Heading2"/>
+      </w:pPr>
+      <w:r>
+        <w:t>Troubleshooting Local Flow Computation</w:t>
+      </w:r>
+    </w:p>
+    <w:p/>
+    <w:p>
+      <w:r>
+        <w:t>Process will likely be iterative</w:t>
+      </w:r>
+    </w:p>
+    <w:p>
+      <w:r>
+        <w:t xml:space="preserve">If you’re not re-producing the full time period (e.g., ESP data are available Aug-Jan, but the local you’re computing only goes from Aug-Oct), then the routing is most likely going unstable.  Check that there aren’t any very small reaches (&lt;1 mile) that could be removed from the routing, and reasonably ignored. </w:t>
+      </w:r>
+    </w:p>
+    <w:p>
+      <w:r>
+        <w:t>Apply any multiplication factors after routing to avoid instabilities.</w:t>
+      </w:r>
+    </w:p>
+    <w:p/>
     <w:p>
       <w:pPr>
         <w:pStyle w:val="Heading1"/>
       </w:pPr>
-      <w:proofErr w:type="spellStart"/>
+      <w:r>
+        <w:br w:type="page"/>
+      </w:r>
+    </w:p>
+    <w:p>
+      <w:pPr>
+        <w:pStyle w:val="Heading1"/>
+      </w:pPr>
       <w:r>
         <w:lastRenderedPageBreak/>
-        <w:t>ResSim</w:t>
-      </w:r>
-      <w:proofErr w:type="spellEnd"/>
-      <w:r>
-        <w:t xml:space="preserve"> </w:t>
+        <w:t xml:space="preserve">ResSim </w:t>
       </w:r>
       <w:r>
         <w:t xml:space="preserve">and CAVI </w:t>
@@ -2060,13 +2365,8 @@
       <w:pPr>
         <w:pStyle w:val="Heading2"/>
       </w:pPr>
-      <w:proofErr w:type="spellStart"/>
-      <w:r>
-        <w:t>ResSim</w:t>
-      </w:r>
-      <w:proofErr w:type="spellEnd"/>
-      <w:r>
-        <w:t xml:space="preserve"> ESP </w:t>
+      <w:r>
+        <w:t xml:space="preserve">ResSim ESP </w:t>
       </w:r>
       <w:r>
         <w:t>Alternative</w:t>
@@ -2075,25 +2375,7 @@
     <w:p/>
     <w:p>
       <w:r>
-        <w:t xml:space="preserve">Ensemble mode, </w:t>
-      </w:r>
-      <w:proofErr w:type="spellStart"/>
-      <w:proofErr w:type="gramStart"/>
-      <w:r>
-        <w:t>monte</w:t>
-      </w:r>
-      <w:proofErr w:type="spellEnd"/>
-      <w:r>
-        <w:t xml:space="preserve"> </w:t>
-      </w:r>
-      <w:proofErr w:type="spellStart"/>
-      <w:r>
-        <w:t>carlo</w:t>
-      </w:r>
-      <w:proofErr w:type="spellEnd"/>
-      <w:proofErr w:type="gramEnd"/>
-      <w:r>
-        <w:t xml:space="preserve"> tab</w:t>
+        <w:t>Ensemble mode, monte carlo tab</w:t>
       </w:r>
     </w:p>
     <w:p/>
@@ -2144,22 +2426,15 @@
       <w:r>
         <w:t xml:space="preserve"> (</w:t>
       </w:r>
-      <w:proofErr w:type="gramStart"/>
-      <w:r>
-        <w:t>..</w:t>
-      </w:r>
-      <w:proofErr w:type="gramEnd"/>
-      <w:r>
-        <w:t>\</w:t>
+      <w:r>
+        <w:t>..\</w:t>
       </w:r>
       <w:r>
         <w:t>CWMS-</w:t>
       </w:r>
-      <w:proofErr w:type="spellStart"/>
       <w:r>
         <w:t>vx.x.x</w:t>
       </w:r>
-      <w:proofErr w:type="spellEnd"/>
       <w:r>
         <w:t>\CAVI\jar</w:t>
       </w:r>
@@ -2174,8 +2449,49 @@
       </w:r>
     </w:p>
     <w:p/>
-    <w:p/>
-    <w:p/>
+    <w:p>
+      <w:pPr>
+        <w:pStyle w:val="Heading2"/>
+      </w:pPr>
+      <w:r>
+        <w:t xml:space="preserve">Copy_ESP_to_Forecast_dss </w:t>
+      </w:r>
+      <w:r>
+        <w:t>script</w:t>
+      </w:r>
+    </w:p>
+    <w:p>
+      <w:r>
+        <w:t xml:space="preserve">The CAVI </w:t>
+      </w:r>
+      <w:r>
+        <w:t xml:space="preserve">extract </w:t>
+      </w:r>
+      <w:r>
+        <w:t xml:space="preserve">is not able to easily transfer ESP data from the DSS file in the watershed’s shared directory (downloaded via </w:t>
+      </w:r>
+      <w:r>
+        <w:t>‘scripts/</w:t>
+      </w:r>
+      <w:r>
+        <w:t>Download_ESP.py</w:t>
+      </w:r>
+      <w:r>
+        <w:t>’</w:t>
+      </w:r>
+      <w:r>
+        <w:t xml:space="preserve">) to the forecast.dss for the simulation.  Thus, a script was developed to copy all ESP data from the ESP DSS to the forecast.dss.  The script </w:t>
+      </w:r>
+      <w:r>
+        <w:t>trasnfers all data within the forecast time window (requiring a forecast to be opened in the CAVI).</w:t>
+      </w:r>
+      <w:r>
+        <w:t xml:space="preserve">  This script can be added to the CAVI to run on the click of a button.</w:t>
+      </w:r>
+      <w:r>
+        <w:t xml:space="preserve"> </w:t>
+      </w:r>
+    </w:p>
     <w:p/>
     <w:p>
       <w:r>
@@ -2205,36 +2521,12 @@
         <w:pStyle w:val="Heading1"/>
       </w:pPr>
       <w:r>
-        <w:t xml:space="preserve">Appendix A: Example Linear Regression Fitting of Inflows to CCPs </w:t>
-      </w:r>
-      <w:proofErr w:type="gramStart"/>
-      <w:r>
-        <w:t>Without</w:t>
-      </w:r>
-      <w:proofErr w:type="gramEnd"/>
-      <w:r>
-        <w:t xml:space="preserve"> ESP Data for Lower Snake Watershed</w:t>
-      </w:r>
-    </w:p>
-    <w:p>
-      <w:r>
-        <w:t xml:space="preserve">The inflows at the </w:t>
-      </w:r>
-      <w:proofErr w:type="spellStart"/>
-      <w:r>
-        <w:t>Tucannon</w:t>
-      </w:r>
-      <w:proofErr w:type="spellEnd"/>
-      <w:r>
-        <w:t xml:space="preserve">, </w:t>
-      </w:r>
-      <w:proofErr w:type="spellStart"/>
-      <w:r>
-        <w:t>Lapwai</w:t>
-      </w:r>
-      <w:proofErr w:type="spellEnd"/>
-      <w:r>
-        <w:t>, and Asotin CCPs in the Lower Snake CWMS watershed do not have corresponding ESP data from the RFC.  To maintain a non-zero flow at these inflow locations, relationships were created between these locations and other nearby local inflows that do have RFC data. A brute force method was applied to fit single linear regression to each reasonable pairing of RFC forecast location. The following USGS stations were considered for independent variables in the regression fitting:</w:t>
+        <w:t>Appendix A: Example Linear Regression Fitting of Inflows to CCPs Without ESP Data for Lower Snake Watershed</w:t>
+      </w:r>
+    </w:p>
+    <w:p>
+      <w:r>
+        <w:t>The inflows at the Tucannon, Lapwai, and Asotin CCPs in the Lower Snake CWMS watershed do not have corresponding ESP data from the RFC.  To maintain a non-zero flow at these inflow locations, relationships were created between these locations and other nearby local inflows that do have RFC data. A brute force method was applied to fit single linear regression to each reasonable pairing of RFC forecast location. The following USGS stations were considered for independent variables in the regression fitting:</w:t>
       </w:r>
     </w:p>
     <w:p>
@@ -2270,13 +2562,8 @@
       </w:r>
       <w:r>
         <w:tab/>
-        <w:t xml:space="preserve">Salmon River at </w:t>
-      </w:r>
-      <w:proofErr w:type="spellStart"/>
-      <w:r>
-        <w:t>Whitebird</w:t>
-      </w:r>
-      <w:proofErr w:type="spellEnd"/>
+        <w:t>Salmon River at Whitebird</w:t>
+      </w:r>
     </w:p>
     <w:p>
       <w:r>
@@ -2284,22 +2571,7 @@
       </w:r>
       <w:r>
         <w:tab/>
-      </w:r>
-      <w:proofErr w:type="spellStart"/>
-      <w:r>
-        <w:t>Imnaha</w:t>
-      </w:r>
-      <w:proofErr w:type="spellEnd"/>
-      <w:r>
-        <w:t xml:space="preserve"> River at </w:t>
-      </w:r>
-      <w:proofErr w:type="spellStart"/>
-      <w:r>
-        <w:t>Imnaha</w:t>
-      </w:r>
-      <w:proofErr w:type="spellEnd"/>
-      <w:r>
-        <w:t>, OR</w:t>
+        <w:t>Imnaha River at Imnaha, OR</w:t>
       </w:r>
     </w:p>
     <w:p>
@@ -2317,13 +2589,8 @@
       </w:r>
       <w:r>
         <w:tab/>
-        <w:t xml:space="preserve">Snake River at </w:t>
-      </w:r>
-      <w:proofErr w:type="spellStart"/>
-      <w:r>
-        <w:t>Anatone</w:t>
-      </w:r>
-      <w:proofErr w:type="spellEnd"/>
+        <w:t>Snake River at Anatone</w:t>
+      </w:r>
     </w:p>
     <w:p>
       <w:r>
@@ -2336,22 +2603,7 @@
       </w:r>
       <w:r>
         <w:tab/>
-      </w:r>
-      <w:proofErr w:type="spellStart"/>
-      <w:r>
-        <w:t>Lapwai</w:t>
-      </w:r>
-      <w:proofErr w:type="spellEnd"/>
-      <w:r>
-        <w:t xml:space="preserve"> Creek near </w:t>
-      </w:r>
-      <w:proofErr w:type="spellStart"/>
-      <w:r>
-        <w:t>Lapwai</w:t>
-      </w:r>
-      <w:proofErr w:type="spellEnd"/>
-      <w:r>
-        <w:t>, ID</w:t>
+        <w:t>Lapwai Creek near Lapwai, ID</w:t>
       </w:r>
     </w:p>
     <w:p>
@@ -2360,14 +2612,7 @@
       </w:r>
       <w:r>
         <w:tab/>
-      </w:r>
-      <w:proofErr w:type="spellStart"/>
-      <w:r>
-        <w:t>Tucannon</w:t>
-      </w:r>
-      <w:proofErr w:type="spellEnd"/>
-      <w:r>
-        <w:t xml:space="preserve"> River near Starbuck, WA</w:t>
+        <w:t>Tucannon River near Starbuck, WA</w:t>
       </w:r>
     </w:p>
     <w:p>
@@ -2396,23 +2641,7 @@
         <w:t>2</w:t>
       </w:r>
       <w:r>
-        <w:t xml:space="preserve"> and root mean square error were tallied. Although the relationships do show a large amount of scatter, the flows of the </w:t>
-      </w:r>
-      <w:proofErr w:type="spellStart"/>
-      <w:r>
-        <w:t>Tucannon</w:t>
-      </w:r>
-      <w:proofErr w:type="spellEnd"/>
-      <w:r>
-        <w:t xml:space="preserve"> and </w:t>
-      </w:r>
-      <w:proofErr w:type="spellStart"/>
-      <w:r>
-        <w:t>Lapwai</w:t>
-      </w:r>
-      <w:proofErr w:type="spellEnd"/>
-      <w:r>
-        <w:t xml:space="preserve"> rivers are small with respect to the Clearwater and Snake Rivers.  Thus, the risk associated with under-predicting the flows is small, and the scatter in the linear regression relationships is deemed acceptable.  Results of the analysis are provided below, with selected linear regression fits highlighted.</w:t>
+        <w:t xml:space="preserve"> and root mean square error were tallied. Although the relationships do show a large amount of scatter, the flows of the Tucannon and Lapwai rivers are small with respect to the Clearwater and Snake Rivers.  Thus, the risk associated with under-predicting the flows is small, and the scatter in the linear regression relationships is deemed acceptable.  Results of the analysis are provided below, with selected linear regression fits highlighted.</w:t>
       </w:r>
       <w:r>
         <w:br w:type="page"/>
@@ -2448,7 +2677,7 @@
         <w:rPr>
           <w:noProof/>
         </w:rPr>
-        <w:t>1</w:t>
+        <w:t>2</w:t>
       </w:r>
       <w:r>
         <w:rPr>
@@ -2660,27 +2889,7 @@
                 <w:bCs/>
                 <w:color w:val="000000"/>
               </w:rPr>
-              <w:t>RMSE (</w:t>
-            </w:r>
-            <w:proofErr w:type="spellStart"/>
-            <w:r>
-              <w:rPr>
-                <w:rFonts w:ascii="Calibri" w:eastAsia="Times New Roman" w:hAnsi="Calibri" w:cs="Calibri"/>
-                <w:b/>
-                <w:bCs/>
-                <w:color w:val="000000"/>
-              </w:rPr>
-              <w:t>cfs</w:t>
-            </w:r>
-            <w:proofErr w:type="spellEnd"/>
-            <w:r>
-              <w:rPr>
-                <w:rFonts w:ascii="Calibri" w:eastAsia="Times New Roman" w:hAnsi="Calibri" w:cs="Calibri"/>
-                <w:b/>
-                <w:bCs/>
-                <w:color w:val="000000"/>
-              </w:rPr>
-              <w:t>)</w:t>
+              <w:t>RMSE (cfs)</w:t>
             </w:r>
           </w:p>
         </w:tc>
@@ -2712,7 +2921,6 @@
                 <w:color w:val="000000"/>
               </w:rPr>
             </w:pPr>
-            <w:proofErr w:type="spellStart"/>
             <w:r>
               <w:rPr>
                 <w:rFonts w:ascii="Calibri" w:eastAsia="Times New Roman" w:hAnsi="Calibri" w:cs="Calibri"/>
@@ -2720,7 +2928,6 @@
               </w:rPr>
               <w:t>palouse</w:t>
             </w:r>
-            <w:proofErr w:type="spellEnd"/>
           </w:p>
         </w:tc>
         <w:tc>
@@ -2746,7 +2953,6 @@
                 <w:color w:val="000000"/>
               </w:rPr>
             </w:pPr>
-            <w:proofErr w:type="spellStart"/>
             <w:r>
               <w:rPr>
                 <w:rFonts w:ascii="Calibri" w:eastAsia="Times New Roman" w:hAnsi="Calibri" w:cs="Calibri"/>
@@ -2754,7 +2960,6 @@
               </w:rPr>
               <w:t>lapwai</w:t>
             </w:r>
-            <w:proofErr w:type="spellEnd"/>
           </w:p>
         </w:tc>
         <w:tc>
@@ -2913,7 +3118,6 @@
                 <w:color w:val="000000"/>
               </w:rPr>
             </w:pPr>
-            <w:proofErr w:type="spellStart"/>
             <w:r>
               <w:rPr>
                 <w:rFonts w:ascii="Calibri" w:eastAsia="Times New Roman" w:hAnsi="Calibri" w:cs="Calibri"/>
@@ -2921,7 +3125,6 @@
               </w:rPr>
               <w:t>lapwai</w:t>
             </w:r>
-            <w:proofErr w:type="spellEnd"/>
           </w:p>
         </w:tc>
         <w:tc>
@@ -3048,7 +3251,6 @@
                 <w:color w:val="000000"/>
               </w:rPr>
             </w:pPr>
-            <w:proofErr w:type="spellStart"/>
             <w:r>
               <w:rPr>
                 <w:rFonts w:ascii="Calibri" w:eastAsia="Times New Roman" w:hAnsi="Calibri" w:cs="Calibri"/>
@@ -3056,7 +3258,6 @@
               </w:rPr>
               <w:t>orofino</w:t>
             </w:r>
-            <w:proofErr w:type="spellEnd"/>
           </w:p>
         </w:tc>
         <w:tc>
@@ -3082,7 +3283,6 @@
                 <w:color w:val="000000"/>
               </w:rPr>
             </w:pPr>
-            <w:proofErr w:type="spellStart"/>
             <w:r>
               <w:rPr>
                 <w:rFonts w:ascii="Calibri" w:eastAsia="Times New Roman" w:hAnsi="Calibri" w:cs="Calibri"/>
@@ -3090,7 +3290,6 @@
               </w:rPr>
               <w:t>lapwai</w:t>
             </w:r>
-            <w:proofErr w:type="spellEnd"/>
           </w:p>
         </w:tc>
         <w:tc>
@@ -3249,7 +3448,6 @@
                 <w:color w:val="000000"/>
               </w:rPr>
             </w:pPr>
-            <w:proofErr w:type="spellStart"/>
             <w:r>
               <w:rPr>
                 <w:rFonts w:ascii="Calibri" w:eastAsia="Times New Roman" w:hAnsi="Calibri" w:cs="Calibri"/>
@@ -3257,7 +3455,6 @@
               </w:rPr>
               <w:t>lapwai</w:t>
             </w:r>
-            <w:proofErr w:type="spellEnd"/>
           </w:p>
         </w:tc>
         <w:tc>
@@ -3384,7 +3581,6 @@
                 <w:color w:val="000000"/>
               </w:rPr>
             </w:pPr>
-            <w:proofErr w:type="spellStart"/>
             <w:r>
               <w:rPr>
                 <w:rFonts w:ascii="Calibri" w:eastAsia="Times New Roman" w:hAnsi="Calibri" w:cs="Calibri"/>
@@ -3392,7 +3588,6 @@
               </w:rPr>
               <w:t>imnaha</w:t>
             </w:r>
-            <w:proofErr w:type="spellEnd"/>
           </w:p>
         </w:tc>
         <w:tc>
@@ -3418,7 +3613,6 @@
                 <w:color w:val="000000"/>
               </w:rPr>
             </w:pPr>
-            <w:proofErr w:type="spellStart"/>
             <w:r>
               <w:rPr>
                 <w:rFonts w:ascii="Calibri" w:eastAsia="Times New Roman" w:hAnsi="Calibri" w:cs="Calibri"/>
@@ -3426,7 +3620,6 @@
               </w:rPr>
               <w:t>lapwai</w:t>
             </w:r>
-            <w:proofErr w:type="spellEnd"/>
           </w:p>
         </w:tc>
         <w:tc>
@@ -3553,7 +3746,6 @@
                 <w:color w:val="000000"/>
               </w:rPr>
             </w:pPr>
-            <w:proofErr w:type="spellStart"/>
             <w:r>
               <w:rPr>
                 <w:rFonts w:ascii="Calibri" w:eastAsia="Times New Roman" w:hAnsi="Calibri" w:cs="Calibri"/>
@@ -3561,7 +3753,6 @@
               </w:rPr>
               <w:t>spalding</w:t>
             </w:r>
-            <w:proofErr w:type="spellEnd"/>
           </w:p>
         </w:tc>
         <w:tc>
@@ -3587,7 +3778,6 @@
                 <w:color w:val="000000"/>
               </w:rPr>
             </w:pPr>
-            <w:proofErr w:type="spellStart"/>
             <w:r>
               <w:rPr>
                 <w:rFonts w:ascii="Calibri" w:eastAsia="Times New Roman" w:hAnsi="Calibri" w:cs="Calibri"/>
@@ -3595,7 +3785,6 @@
               </w:rPr>
               <w:t>lapwai</w:t>
             </w:r>
-            <w:proofErr w:type="spellEnd"/>
           </w:p>
         </w:tc>
         <w:tc>
@@ -3722,7 +3911,6 @@
                 <w:color w:val="000000"/>
               </w:rPr>
             </w:pPr>
-            <w:proofErr w:type="spellStart"/>
             <w:r>
               <w:rPr>
                 <w:rFonts w:ascii="Calibri" w:eastAsia="Times New Roman" w:hAnsi="Calibri" w:cs="Calibri"/>
@@ -3730,7 +3918,6 @@
               </w:rPr>
               <w:t>anatone</w:t>
             </w:r>
-            <w:proofErr w:type="spellEnd"/>
           </w:p>
         </w:tc>
         <w:tc>
@@ -3756,7 +3943,6 @@
                 <w:color w:val="000000"/>
               </w:rPr>
             </w:pPr>
-            <w:proofErr w:type="spellStart"/>
             <w:r>
               <w:rPr>
                 <w:rFonts w:ascii="Calibri" w:eastAsia="Times New Roman" w:hAnsi="Calibri" w:cs="Calibri"/>
@@ -3764,7 +3950,6 @@
               </w:rPr>
               <w:t>lapwai</w:t>
             </w:r>
-            <w:proofErr w:type="spellEnd"/>
           </w:p>
         </w:tc>
         <w:tc>
@@ -3891,7 +4076,6 @@
                 <w:color w:val="000000"/>
               </w:rPr>
             </w:pPr>
-            <w:proofErr w:type="spellStart"/>
             <w:r>
               <w:rPr>
                 <w:rFonts w:ascii="Calibri" w:eastAsia="Times New Roman" w:hAnsi="Calibri" w:cs="Calibri"/>
@@ -3899,7 +4083,6 @@
               </w:rPr>
               <w:t>palouse</w:t>
             </w:r>
-            <w:proofErr w:type="spellEnd"/>
           </w:p>
         </w:tc>
         <w:tc>
@@ -3925,7 +4108,6 @@
                 <w:color w:val="000000"/>
               </w:rPr>
             </w:pPr>
-            <w:proofErr w:type="spellStart"/>
             <w:r>
               <w:rPr>
                 <w:rFonts w:ascii="Calibri" w:eastAsia="Times New Roman" w:hAnsi="Calibri" w:cs="Calibri"/>
@@ -3933,7 +4115,6 @@
               </w:rPr>
               <w:t>tucannon</w:t>
             </w:r>
-            <w:proofErr w:type="spellEnd"/>
           </w:p>
         </w:tc>
         <w:tc>
@@ -4092,7 +4273,6 @@
                 <w:color w:val="000000"/>
               </w:rPr>
             </w:pPr>
-            <w:proofErr w:type="spellStart"/>
             <w:r>
               <w:rPr>
                 <w:rFonts w:ascii="Calibri" w:eastAsia="Times New Roman" w:hAnsi="Calibri" w:cs="Calibri"/>
@@ -4100,7 +4280,6 @@
               </w:rPr>
               <w:t>tucannon</w:t>
             </w:r>
-            <w:proofErr w:type="spellEnd"/>
           </w:p>
         </w:tc>
         <w:tc>
@@ -4227,7 +4406,6 @@
                 <w:color w:val="000000"/>
               </w:rPr>
             </w:pPr>
-            <w:proofErr w:type="spellStart"/>
             <w:r>
               <w:rPr>
                 <w:rFonts w:ascii="Calibri" w:eastAsia="Times New Roman" w:hAnsi="Calibri" w:cs="Calibri"/>
@@ -4235,7 +4413,6 @@
               </w:rPr>
               <w:t>orofino</w:t>
             </w:r>
-            <w:proofErr w:type="spellEnd"/>
           </w:p>
         </w:tc>
         <w:tc>
@@ -4261,7 +4438,6 @@
                 <w:color w:val="000000"/>
               </w:rPr>
             </w:pPr>
-            <w:proofErr w:type="spellStart"/>
             <w:r>
               <w:rPr>
                 <w:rFonts w:ascii="Calibri" w:eastAsia="Times New Roman" w:hAnsi="Calibri" w:cs="Calibri"/>
@@ -4269,7 +4445,6 @@
               </w:rPr>
               <w:t>tucannon</w:t>
             </w:r>
-            <w:proofErr w:type="spellEnd"/>
           </w:p>
         </w:tc>
         <w:tc>
@@ -4428,7 +4603,6 @@
                 <w:color w:val="000000"/>
               </w:rPr>
             </w:pPr>
-            <w:proofErr w:type="spellStart"/>
             <w:r>
               <w:rPr>
                 <w:rFonts w:ascii="Calibri" w:eastAsia="Times New Roman" w:hAnsi="Calibri" w:cs="Calibri"/>
@@ -4436,7 +4610,6 @@
               </w:rPr>
               <w:t>tucannon</w:t>
             </w:r>
-            <w:proofErr w:type="spellEnd"/>
           </w:p>
         </w:tc>
         <w:tc>
@@ -4563,7 +4736,6 @@
                 <w:color w:val="000000"/>
               </w:rPr>
             </w:pPr>
-            <w:proofErr w:type="spellStart"/>
             <w:r>
               <w:rPr>
                 <w:rFonts w:ascii="Calibri" w:eastAsia="Times New Roman" w:hAnsi="Calibri" w:cs="Calibri"/>
@@ -4571,7 +4743,6 @@
               </w:rPr>
               <w:t>imnaha</w:t>
             </w:r>
-            <w:proofErr w:type="spellEnd"/>
           </w:p>
         </w:tc>
         <w:tc>
@@ -4597,7 +4768,6 @@
                 <w:color w:val="000000"/>
               </w:rPr>
             </w:pPr>
-            <w:proofErr w:type="spellStart"/>
             <w:r>
               <w:rPr>
                 <w:rFonts w:ascii="Calibri" w:eastAsia="Times New Roman" w:hAnsi="Calibri" w:cs="Calibri"/>
@@ -4605,7 +4775,6 @@
               </w:rPr>
               <w:t>tucannon</w:t>
             </w:r>
-            <w:proofErr w:type="spellEnd"/>
           </w:p>
         </w:tc>
         <w:tc>
@@ -4732,7 +4901,6 @@
                 <w:color w:val="000000"/>
               </w:rPr>
             </w:pPr>
-            <w:proofErr w:type="spellStart"/>
             <w:r>
               <w:rPr>
                 <w:rFonts w:ascii="Calibri" w:eastAsia="Times New Roman" w:hAnsi="Calibri" w:cs="Calibri"/>
@@ -4740,7 +4908,6 @@
               </w:rPr>
               <w:t>spalding</w:t>
             </w:r>
-            <w:proofErr w:type="spellEnd"/>
           </w:p>
         </w:tc>
         <w:tc>
@@ -4766,7 +4933,6 @@
                 <w:color w:val="000000"/>
               </w:rPr>
             </w:pPr>
-            <w:proofErr w:type="spellStart"/>
             <w:r>
               <w:rPr>
                 <w:rFonts w:ascii="Calibri" w:eastAsia="Times New Roman" w:hAnsi="Calibri" w:cs="Calibri"/>
@@ -4774,7 +4940,6 @@
               </w:rPr>
               <w:t>tucannon</w:t>
             </w:r>
-            <w:proofErr w:type="spellEnd"/>
           </w:p>
         </w:tc>
         <w:tc>
@@ -4901,7 +5066,6 @@
                 <w:color w:val="000000"/>
               </w:rPr>
             </w:pPr>
-            <w:proofErr w:type="spellStart"/>
             <w:r>
               <w:rPr>
                 <w:rFonts w:ascii="Calibri" w:eastAsia="Times New Roman" w:hAnsi="Calibri" w:cs="Calibri"/>
@@ -4909,7 +5073,6 @@
               </w:rPr>
               <w:t>anatone</w:t>
             </w:r>
-            <w:proofErr w:type="spellEnd"/>
           </w:p>
         </w:tc>
         <w:tc>
@@ -4935,7 +5098,6 @@
                 <w:color w:val="000000"/>
               </w:rPr>
             </w:pPr>
-            <w:proofErr w:type="spellStart"/>
             <w:r>
               <w:rPr>
                 <w:rFonts w:ascii="Calibri" w:eastAsia="Times New Roman" w:hAnsi="Calibri" w:cs="Calibri"/>
@@ -4943,7 +5105,6 @@
               </w:rPr>
               <w:t>tucannon</w:t>
             </w:r>
-            <w:proofErr w:type="spellEnd"/>
           </w:p>
         </w:tc>
         <w:tc>
@@ -5070,7 +5231,6 @@
                 <w:color w:val="000000"/>
               </w:rPr>
             </w:pPr>
-            <w:proofErr w:type="spellStart"/>
             <w:r>
               <w:rPr>
                 <w:rFonts w:ascii="Calibri" w:eastAsia="Times New Roman" w:hAnsi="Calibri" w:cs="Calibri"/>
@@ -5078,7 +5238,6 @@
               </w:rPr>
               <w:t>palouse</w:t>
             </w:r>
-            <w:proofErr w:type="spellEnd"/>
           </w:p>
         </w:tc>
         <w:tc>
@@ -5104,7 +5263,6 @@
                 <w:color w:val="000000"/>
               </w:rPr>
             </w:pPr>
-            <w:proofErr w:type="spellStart"/>
             <w:r>
               <w:rPr>
                 <w:rFonts w:ascii="Calibri" w:eastAsia="Times New Roman" w:hAnsi="Calibri" w:cs="Calibri"/>
@@ -5112,7 +5270,6 @@
               </w:rPr>
               <w:t>asotin</w:t>
             </w:r>
-            <w:proofErr w:type="spellEnd"/>
           </w:p>
         </w:tc>
         <w:tc>
@@ -5271,7 +5428,6 @@
                 <w:color w:val="000000"/>
               </w:rPr>
             </w:pPr>
-            <w:proofErr w:type="spellStart"/>
             <w:r>
               <w:rPr>
                 <w:rFonts w:ascii="Calibri" w:eastAsia="Times New Roman" w:hAnsi="Calibri" w:cs="Calibri"/>
@@ -5279,7 +5435,6 @@
               </w:rPr>
               <w:t>asotin</w:t>
             </w:r>
-            <w:proofErr w:type="spellEnd"/>
           </w:p>
         </w:tc>
         <w:tc>
@@ -5406,7 +5561,6 @@
                 <w:color w:val="000000"/>
               </w:rPr>
             </w:pPr>
-            <w:proofErr w:type="spellStart"/>
             <w:r>
               <w:rPr>
                 <w:rFonts w:ascii="Calibri" w:eastAsia="Times New Roman" w:hAnsi="Calibri" w:cs="Calibri"/>
@@ -5414,7 +5568,6 @@
               </w:rPr>
               <w:t>orofino</w:t>
             </w:r>
-            <w:proofErr w:type="spellEnd"/>
           </w:p>
         </w:tc>
         <w:tc>
@@ -5440,7 +5593,6 @@
                 <w:color w:val="000000"/>
               </w:rPr>
             </w:pPr>
-            <w:proofErr w:type="spellStart"/>
             <w:r>
               <w:rPr>
                 <w:rFonts w:ascii="Calibri" w:eastAsia="Times New Roman" w:hAnsi="Calibri" w:cs="Calibri"/>
@@ -5448,7 +5600,6 @@
               </w:rPr>
               <w:t>asotin</w:t>
             </w:r>
-            <w:proofErr w:type="spellEnd"/>
           </w:p>
         </w:tc>
         <w:tc>
@@ -5607,7 +5758,6 @@
                 <w:color w:val="000000"/>
               </w:rPr>
             </w:pPr>
-            <w:proofErr w:type="spellStart"/>
             <w:r>
               <w:rPr>
                 <w:rFonts w:ascii="Calibri" w:eastAsia="Times New Roman" w:hAnsi="Calibri" w:cs="Calibri"/>
@@ -5615,7 +5765,6 @@
               </w:rPr>
               <w:t>asotin</w:t>
             </w:r>
-            <w:proofErr w:type="spellEnd"/>
           </w:p>
         </w:tc>
         <w:tc>
@@ -5742,7 +5891,6 @@
                 <w:color w:val="000000"/>
               </w:rPr>
             </w:pPr>
-            <w:proofErr w:type="spellStart"/>
             <w:r>
               <w:rPr>
                 <w:rFonts w:ascii="Calibri" w:eastAsia="Times New Roman" w:hAnsi="Calibri" w:cs="Calibri"/>
@@ -5750,7 +5898,6 @@
               </w:rPr>
               <w:t>imnaha</w:t>
             </w:r>
-            <w:proofErr w:type="spellEnd"/>
           </w:p>
         </w:tc>
         <w:tc>
@@ -5776,7 +5923,6 @@
                 <w:color w:val="000000"/>
               </w:rPr>
             </w:pPr>
-            <w:proofErr w:type="spellStart"/>
             <w:r>
               <w:rPr>
                 <w:rFonts w:ascii="Calibri" w:eastAsia="Times New Roman" w:hAnsi="Calibri" w:cs="Calibri"/>
@@ -5784,7 +5930,6 @@
               </w:rPr>
               <w:t>asotin</w:t>
             </w:r>
-            <w:proofErr w:type="spellEnd"/>
           </w:p>
         </w:tc>
         <w:tc>
@@ -5911,7 +6056,6 @@
                 <w:color w:val="000000"/>
               </w:rPr>
             </w:pPr>
-            <w:proofErr w:type="spellStart"/>
             <w:r>
               <w:rPr>
                 <w:rFonts w:ascii="Calibri" w:eastAsia="Times New Roman" w:hAnsi="Calibri" w:cs="Calibri"/>
@@ -5919,7 +6063,6 @@
               </w:rPr>
               <w:t>spalding</w:t>
             </w:r>
-            <w:proofErr w:type="spellEnd"/>
           </w:p>
         </w:tc>
         <w:tc>
@@ -5945,7 +6088,6 @@
                 <w:color w:val="000000"/>
               </w:rPr>
             </w:pPr>
-            <w:proofErr w:type="spellStart"/>
             <w:r>
               <w:rPr>
                 <w:rFonts w:ascii="Calibri" w:eastAsia="Times New Roman" w:hAnsi="Calibri" w:cs="Calibri"/>
@@ -5953,7 +6095,6 @@
               </w:rPr>
               <w:t>asotin</w:t>
             </w:r>
-            <w:proofErr w:type="spellEnd"/>
           </w:p>
         </w:tc>
         <w:tc>
@@ -6080,7 +6221,6 @@
                 <w:color w:val="000000"/>
               </w:rPr>
             </w:pPr>
-            <w:proofErr w:type="spellStart"/>
             <w:r>
               <w:rPr>
                 <w:rFonts w:ascii="Calibri" w:eastAsia="Times New Roman" w:hAnsi="Calibri" w:cs="Calibri"/>
@@ -6088,7 +6228,6 @@
               </w:rPr>
               <w:t>anatone</w:t>
             </w:r>
-            <w:proofErr w:type="spellEnd"/>
           </w:p>
         </w:tc>
         <w:tc>
@@ -6114,7 +6253,6 @@
                 <w:color w:val="000000"/>
               </w:rPr>
             </w:pPr>
-            <w:proofErr w:type="spellStart"/>
             <w:r>
               <w:rPr>
                 <w:rFonts w:ascii="Calibri" w:eastAsia="Times New Roman" w:hAnsi="Calibri" w:cs="Calibri"/>
@@ -6122,7 +6260,6 @@
               </w:rPr>
               <w:t>asotin</w:t>
             </w:r>
-            <w:proofErr w:type="spellEnd"/>
           </w:p>
         </w:tc>
         <w:tc>
@@ -6241,12 +6378,10 @@
       <w:pPr>
         <w:pStyle w:val="Heading2"/>
       </w:pPr>
-      <w:proofErr w:type="spellStart"/>
       <w:r>
         <w:lastRenderedPageBreak/>
         <w:t>Tucannon</w:t>
       </w:r>
-      <w:proofErr w:type="spellEnd"/>
     </w:p>
     <w:p>
       <w:pPr>
@@ -6274,7 +6409,7 @@
                     <pic:cNvPicPr/>
                   </pic:nvPicPr>
                   <pic:blipFill>
-                    <a:blip r:embed="rId21">
+                    <a:blip r:embed="rId22">
                       <a:extLst>
                         <a:ext uri="{28A0092B-C50C-407E-A947-70E740481C1C}">
                           <a14:useLocalDpi xmlns:a14="http://schemas.microsoft.com/office/drawing/2010/main" val="0"/>
@@ -6312,21 +6447,8 @@
     </w:p>
     <w:p>
       <w:r>
-        <w:t xml:space="preserve">Max Recorded </w:t>
-      </w:r>
-      <w:proofErr w:type="spellStart"/>
-      <w:r>
-        <w:t>Tucannon</w:t>
-      </w:r>
-      <w:proofErr w:type="spellEnd"/>
-      <w:r>
-        <w:t xml:space="preserve"> Flow = 5000 </w:t>
-      </w:r>
-      <w:proofErr w:type="spellStart"/>
-      <w:r>
-        <w:t>cfs</w:t>
-      </w:r>
-      <w:proofErr w:type="spellEnd"/>
+        <w:t>Max Recorded Tucannon Flow = 5000 cfs</w:t>
+      </w:r>
     </w:p>
     <w:p>
       <w:r>
@@ -6350,30 +6472,12 @@
     </w:p>
     <w:p>
       <w:r>
-        <w:t xml:space="preserve">RMSE = 90 </w:t>
-      </w:r>
-      <w:proofErr w:type="spellStart"/>
-      <w:r>
-        <w:t>cfs</w:t>
-      </w:r>
-      <w:proofErr w:type="spellEnd"/>
-    </w:p>
-    <w:p>
-      <w:proofErr w:type="spellStart"/>
-      <w:r>
-        <w:t>Eqn</w:t>
-      </w:r>
-      <w:proofErr w:type="spellEnd"/>
-      <w:r>
-        <w:t xml:space="preserve">: </w:t>
-      </w:r>
-      <w:proofErr w:type="spellStart"/>
-      <w:r>
-        <w:t>Tucannon</w:t>
-      </w:r>
-      <w:proofErr w:type="spellEnd"/>
-      <w:r>
-        <w:t xml:space="preserve"> = 0.15*Palouse</w:t>
+        <w:t>RMSE = 90 cfs</w:t>
+      </w:r>
+    </w:p>
+    <w:p>
+      <w:r>
+        <w:t>Eqn: Tucannon = 0.15*Palouse</w:t>
       </w:r>
     </w:p>
     <w:p>
@@ -6409,7 +6513,7 @@
                     </pic:cNvPicPr>
                   </pic:nvPicPr>
                   <pic:blipFill>
-                    <a:blip r:embed="rId22">
+                    <a:blip r:embed="rId23">
                       <a:extLst>
                         <a:ext uri="{28A0092B-C50C-407E-A947-70E740481C1C}">
                           <a14:useLocalDpi xmlns:a14="http://schemas.microsoft.com/office/drawing/2010/main" val="0"/>
@@ -6451,12 +6555,10 @@
       <w:pPr>
         <w:pStyle w:val="Heading2"/>
       </w:pPr>
-      <w:proofErr w:type="spellStart"/>
       <w:r>
         <w:lastRenderedPageBreak/>
         <w:t>Lapwai</w:t>
       </w:r>
-      <w:proofErr w:type="spellEnd"/>
     </w:p>
     <w:p>
       <w:pPr>
@@ -6484,7 +6586,7 @@
                     <pic:cNvPicPr/>
                   </pic:nvPicPr>
                   <pic:blipFill>
-                    <a:blip r:embed="rId23">
+                    <a:blip r:embed="rId24">
                       <a:extLst>
                         <a:ext uri="{28A0092B-C50C-407E-A947-70E740481C1C}">
                           <a14:useLocalDpi xmlns:a14="http://schemas.microsoft.com/office/drawing/2010/main" val="0"/>
@@ -6521,21 +6623,8 @@
     </w:p>
     <w:p>
       <w:r>
-        <w:t xml:space="preserve">Max Recorded </w:t>
-      </w:r>
-      <w:proofErr w:type="spellStart"/>
-      <w:r>
-        <w:t>Lapwai</w:t>
-      </w:r>
-      <w:proofErr w:type="spellEnd"/>
-      <w:r>
-        <w:t xml:space="preserve"> Flow = 3600 </w:t>
-      </w:r>
-      <w:proofErr w:type="spellStart"/>
-      <w:r>
-        <w:t>cfs</w:t>
-      </w:r>
-      <w:proofErr w:type="spellEnd"/>
+        <w:t>Max Recorded Lapwai Flow = 3600 cfs</w:t>
+      </w:r>
     </w:p>
     <w:p>
       <w:r>
@@ -6553,30 +6642,12 @@
     </w:p>
     <w:p>
       <w:r>
-        <w:t xml:space="preserve">RMSE = 140 </w:t>
-      </w:r>
-      <w:proofErr w:type="spellStart"/>
-      <w:r>
-        <w:t>cfs</w:t>
-      </w:r>
-      <w:proofErr w:type="spellEnd"/>
-    </w:p>
-    <w:p>
-      <w:proofErr w:type="spellStart"/>
-      <w:r>
-        <w:t>Eqn</w:t>
-      </w:r>
-      <w:proofErr w:type="spellEnd"/>
-      <w:r>
-        <w:t xml:space="preserve">: </w:t>
-      </w:r>
-      <w:proofErr w:type="spellStart"/>
-      <w:r>
-        <w:t>Lapwai</w:t>
-      </w:r>
-      <w:proofErr w:type="spellEnd"/>
-      <w:r>
-        <w:t xml:space="preserve"> = 0.14*Potlatch</w:t>
+        <w:t>RMSE = 140 cfs</w:t>
+      </w:r>
+    </w:p>
+    <w:p>
+      <w:r>
+        <w:t>Eqn: Lapwai = 0.14*Potlatch</w:t>
       </w:r>
     </w:p>
     <w:p>
@@ -6607,7 +6678,7 @@
                     </pic:cNvPicPr>
                   </pic:nvPicPr>
                   <pic:blipFill>
-                    <a:blip r:embed="rId24">
+                    <a:blip r:embed="rId25">
                       <a:extLst>
                         <a:ext uri="{28A0092B-C50C-407E-A947-70E740481C1C}">
                           <a14:useLocalDpi xmlns:a14="http://schemas.microsoft.com/office/drawing/2010/main" val="0"/>
@@ -6674,7 +6745,7 @@
                     <pic:cNvPicPr/>
                   </pic:nvPicPr>
                   <pic:blipFill>
-                    <a:blip r:embed="rId25">
+                    <a:blip r:embed="rId26">
                       <a:extLst>
                         <a:ext uri="{28A0092B-C50C-407E-A947-70E740481C1C}">
                           <a14:useLocalDpi xmlns:a14="http://schemas.microsoft.com/office/drawing/2010/main" val="0"/>
@@ -6706,42 +6777,13 @@
         <w:t xml:space="preserve">Selected </w:t>
       </w:r>
       <w:r>
-        <w:t xml:space="preserve">Independent Variable = </w:t>
-      </w:r>
-      <w:proofErr w:type="spellStart"/>
-      <w:r>
-        <w:t>Imnaha</w:t>
-      </w:r>
-      <w:proofErr w:type="spellEnd"/>
-      <w:r>
-        <w:t xml:space="preserve"> River at </w:t>
-      </w:r>
-      <w:proofErr w:type="spellStart"/>
-      <w:r>
-        <w:t>Imnaha</w:t>
-      </w:r>
-      <w:proofErr w:type="spellEnd"/>
-      <w:r>
-        <w:t>, OR</w:t>
-      </w:r>
-    </w:p>
-    <w:p>
-      <w:r>
-        <w:t xml:space="preserve">Max Recorded </w:t>
-      </w:r>
-      <w:proofErr w:type="spellStart"/>
-      <w:r>
-        <w:t>Lapwai</w:t>
-      </w:r>
-      <w:proofErr w:type="spellEnd"/>
-      <w:r>
-        <w:t xml:space="preserve"> Flow = 3000 </w:t>
-      </w:r>
-      <w:proofErr w:type="spellStart"/>
-      <w:r>
-        <w:t>cfs</w:t>
-      </w:r>
-      <w:proofErr w:type="spellEnd"/>
+        <w:t>Independent Variable = Imnaha River at Imnaha, OR</w:t>
+      </w:r>
+    </w:p>
+    <w:p>
+      <w:r>
+        <w:t>Max Recorded Lapwai Flow = 3000 cfs</w:t>
+      </w:r>
     </w:p>
     <w:p>
       <w:r>
@@ -6759,28 +6801,13 @@
     </w:p>
     <w:p>
       <w:r>
-        <w:t xml:space="preserve">RMSE = 92 </w:t>
-      </w:r>
-      <w:proofErr w:type="spellStart"/>
-      <w:r>
-        <w:t>cfs</w:t>
-      </w:r>
-      <w:proofErr w:type="spellEnd"/>
-    </w:p>
-    <w:p>
-      <w:proofErr w:type="spellStart"/>
-      <w:r>
-        <w:t>Eqn</w:t>
-      </w:r>
-      <w:proofErr w:type="spellEnd"/>
-      <w:r>
-        <w:t>: Asotin = 0.16*</w:t>
-      </w:r>
-      <w:proofErr w:type="spellStart"/>
-      <w:r>
-        <w:t>Imnaha</w:t>
-      </w:r>
-      <w:proofErr w:type="spellEnd"/>
+        <w:t>RMSE = 92 cfs</w:t>
+      </w:r>
+    </w:p>
+    <w:p>
+      <w:r>
+        <w:t>Eqn: Asotin = 0.16*Imnaha</w:t>
+      </w:r>
     </w:p>
     <w:p>
       <w:r>
@@ -6810,7 +6837,7 @@
                     </pic:cNvPicPr>
                   </pic:nvPicPr>
                   <pic:blipFill>
-                    <a:blip r:embed="rId22">
+                    <a:blip r:embed="rId23">
                       <a:extLst>
                         <a:ext uri="{28A0092B-C50C-407E-A947-70E740481C1C}">
                           <a14:useLocalDpi xmlns:a14="http://schemas.microsoft.com/office/drawing/2010/main" val="0"/>
@@ -6842,6 +6869,164 @@
         </w:drawing>
       </w:r>
     </w:p>
+    <w:p>
+      <w:r>
+        <w:br w:type="page"/>
+      </w:r>
+    </w:p>
+    <w:p>
+      <w:pPr>
+        <w:pStyle w:val="Heading1"/>
+      </w:pPr>
+      <w:r>
+        <w:lastRenderedPageBreak/>
+        <w:t>Appendix B: HecMath Functions</w:t>
+      </w:r>
+    </w:p>
+    <w:p>
+      <w:pPr>
+        <w:pStyle w:val="Heading2"/>
+      </w:pPr>
+      <w:r>
+        <w:t>Lag</w:t>
+      </w:r>
+    </w:p>
+    <w:p>
+      <w:r>
+        <w:t>The lag function is defined in Ch. 8 of the DSSVue Manual</w:t>
+      </w:r>
+      <w:r>
+        <w:t xml:space="preserve"> (available in DSSVue install in ‘Users Manual’ folder)</w:t>
+      </w:r>
+      <w:r>
+        <w:t>, section 8.15.119:</w:t>
+      </w:r>
+    </w:p>
+    <w:p>
+      <w:r>
+        <w:drawing>
+          <wp:inline distT="0" distB="0" distL="0" distR="0" wp14:anchorId="6857F4CE" wp14:editId="7E617BAE">
+            <wp:extent cx="5943600" cy="1842448"/>
+            <wp:effectExtent l="0" t="0" r="0" b="5715"/>
+            <wp:docPr id="20" name="Picture 20"/>
+            <wp:cNvGraphicFramePr>
+              <a:graphicFrameLocks xmlns:a="http://schemas.openxmlformats.org/drawingml/2006/main" noChangeAspect="1"/>
+            </wp:cNvGraphicFramePr>
+            <a:graphic xmlns:a="http://schemas.openxmlformats.org/drawingml/2006/main">
+              <a:graphicData uri="http://schemas.openxmlformats.org/drawingml/2006/picture">
+                <pic:pic xmlns:pic="http://schemas.openxmlformats.org/drawingml/2006/picture">
+                  <pic:nvPicPr>
+                    <pic:cNvPr id="1" name=""/>
+                    <pic:cNvPicPr/>
+                  </pic:nvPicPr>
+                  <pic:blipFill rotWithShape="1">
+                    <a:blip r:embed="rId27"/>
+                    <a:srcRect b="3605"/>
+                    <a:stretch/>
+                  </pic:blipFill>
+                  <pic:spPr bwMode="auto">
+                    <a:xfrm>
+                      <a:off x="0" y="0"/>
+                      <a:ext cx="5943600" cy="1842448"/>
+                    </a:xfrm>
+                    <a:prstGeom prst="rect">
+                      <a:avLst/>
+                    </a:prstGeom>
+                    <a:ln>
+                      <a:noFill/>
+                    </a:ln>
+                    <a:extLst>
+                      <a:ext uri="{53640926-AAD7-44D8-BBD7-CCE9431645EC}">
+                        <a14:shadowObscured xmlns:a14="http://schemas.microsoft.com/office/drawing/2010/main"/>
+                      </a:ext>
+                    </a:extLst>
+                  </pic:spPr>
+                </pic:pic>
+              </a:graphicData>
+            </a:graphic>
+          </wp:inline>
+        </w:drawing>
+      </w:r>
+    </w:p>
+    <w:p>
+      <w:r>
+        <w:drawing>
+          <wp:inline distT="0" distB="0" distL="0" distR="0" wp14:anchorId="2462FD8E" wp14:editId="74C1C37A">
+            <wp:extent cx="5943600" cy="1468120"/>
+            <wp:effectExtent l="0" t="0" r="0" b="0"/>
+            <wp:docPr id="21" name="Picture 21"/>
+            <wp:cNvGraphicFramePr>
+              <a:graphicFrameLocks xmlns:a="http://schemas.openxmlformats.org/drawingml/2006/main" noChangeAspect="1"/>
+            </wp:cNvGraphicFramePr>
+            <a:graphic xmlns:a="http://schemas.openxmlformats.org/drawingml/2006/main">
+              <a:graphicData uri="http://schemas.openxmlformats.org/drawingml/2006/picture">
+                <pic:pic xmlns:pic="http://schemas.openxmlformats.org/drawingml/2006/picture">
+                  <pic:nvPicPr>
+                    <pic:cNvPr id="1" name=""/>
+                    <pic:cNvPicPr/>
+                  </pic:nvPicPr>
+                  <pic:blipFill rotWithShape="1">
+                    <a:blip r:embed="rId28"/>
+                    <a:srcRect l="-689" t="4183" r="689" b="-4183"/>
+                    <a:stretch/>
+                  </pic:blipFill>
+                  <pic:spPr>
+                    <a:xfrm>
+                      <a:off x="0" y="0"/>
+                      <a:ext cx="5943600" cy="1468120"/>
+                    </a:xfrm>
+                    <a:prstGeom prst="rect">
+                      <a:avLst/>
+                    </a:prstGeom>
+                  </pic:spPr>
+                </pic:pic>
+              </a:graphicData>
+            </a:graphic>
+          </wp:inline>
+        </w:drawing>
+      </w:r>
+    </w:p>
+    <w:p>
+      <w:r>
+        <w:t>To apply lag to an ESP trace in the flow modifier, the column “var*_fns” associated with the time series to shift would include the following (if lagging by one hour):</w:t>
+      </w:r>
+    </w:p>
+    <w:p>
+      <w:pPr>
+        <w:ind w:firstLine="720"/>
+      </w:pPr>
+      <w:r>
+        <w:t>shiftInTime</w:t>
+      </w:r>
+      <w:r>
+        <w:t xml:space="preserve"> str</w:t>
+      </w:r>
+      <w:r>
+        <w:t xml:space="preserve"> “1H”</w:t>
+      </w:r>
+    </w:p>
+    <w:p>
+      <w:pPr>
+        <w:pStyle w:val="Heading1"/>
+      </w:pPr>
+      <w:r>
+        <w:t>Appendix C: Adding Scripts to CAVI</w:t>
+      </w:r>
+    </w:p>
+    <w:p>
+      <w:r>
+        <w:t>The CAVI allows users to add scripts to either be ran in the compute sequence, or by click of a button.</w:t>
+      </w:r>
+    </w:p>
+    <w:p>
+      <w:pPr>
+        <w:pStyle w:val="Heading2"/>
+      </w:pPr>
+      <w:r>
+        <w:t>Running Script in Compute Sequence</w:t>
+      </w:r>
+    </w:p>
+    <w:p/>
     <w:sectPr>
       <w:pgSz w:w="12240" w:h="15840"/>
       <w:pgMar w:top="1440" w:right="1440" w:bottom="1440" w:left="1440" w:header="720" w:footer="720" w:gutter="0"/>
@@ -6911,7 +7096,7 @@
           <w:rPr>
             <w:noProof/>
           </w:rPr>
-          <w:t>7</w:t>
+          <w:t>19</w:t>
         </w:r>
         <w:r>
           <w:rPr>
@@ -7670,6 +7855,7 @@
   <w:style w:type="character" w:default="1" w:styleId="DefaultParagraphFont">
     <w:name w:val="Default Paragraph Font"/>
     <w:uiPriority w:val="1"/>
+    <w:semiHidden/>
     <w:unhideWhenUsed/>
   </w:style>
   <w:style w:type="table" w:default="1" w:styleId="TableNormal">
@@ -8195,7 +8381,7 @@
 </file>
 
 <file path=customXml/itemProps1.xml><?xml version="1.0" encoding="utf-8"?>
-<ds:datastoreItem xmlns:ds="http://schemas.openxmlformats.org/officeDocument/2006/customXml" ds:itemID="{39F0AC06-3908-458D-91BD-828F66C0A1F5}">
+<ds:datastoreItem xmlns:ds="http://schemas.openxmlformats.org/officeDocument/2006/customXml" ds:itemID="{AF8AB481-7C27-4B54-AD66-E2EEB0EB43EB}">
   <ds:schemaRefs>
     <ds:schemaRef ds:uri="http://schemas.openxmlformats.org/officeDocument/2006/bibliography"/>
   </ds:schemaRefs>

</xml_diff>